<commit_message>
Answers according to questions in doc file
</commit_message>
<xml_diff>
--- a/Manan/Practice Test HackerRank Ques/Questions.docx
+++ b/Manan/Practice Test HackerRank Ques/Questions.docx
@@ -8,7 +8,6 @@
       </w:r>
     </w:p>
     <w:p>
-      <w:bookmarkStart w:id="0" w:name="_GoBack"/>
       <w:r>
         <w:rPr>
           <w:noProof/>
@@ -63,6 +62,195 @@
           </wp:inline>
         </w:drawing>
       </w:r>
+    </w:p>
+    <w:p>
+      <w:r>
+        <w:t>Question 2.</w:t>
+      </w:r>
+    </w:p>
+    <w:p>
+      <w:r>
+        <w:rPr>
+          <w:noProof/>
+          <w:lang w:eastAsia="en-IN"/>
+        </w:rPr>
+        <w:drawing>
+          <wp:inline distT="0" distB="0" distL="0" distR="0">
+            <wp:extent cx="5720080" cy="807085"/>
+            <wp:effectExtent l="0" t="0" r="0" b="0"/>
+            <wp:docPr id="2" name="Picture 2" descr="C:\Users\Manan\AppData\Local\Microsoft\Windows\INetCache\Content.Word\Ques2.png"/>
+            <wp:cNvGraphicFramePr>
+              <a:graphicFrameLocks xmlns:a="http://schemas.openxmlformats.org/drawingml/2006/main" noChangeAspect="1"/>
+            </wp:cNvGraphicFramePr>
+            <a:graphic xmlns:a="http://schemas.openxmlformats.org/drawingml/2006/main">
+              <a:graphicData uri="http://schemas.openxmlformats.org/drawingml/2006/picture">
+                <pic:pic xmlns:pic="http://schemas.openxmlformats.org/drawingml/2006/picture">
+                  <pic:nvPicPr>
+                    <pic:cNvPr id="0" name="Picture 1" descr="C:\Users\Manan\AppData\Local\Microsoft\Windows\INetCache\Content.Word\Ques2.png"/>
+                    <pic:cNvPicPr>
+                      <a:picLocks noChangeAspect="1" noChangeArrowheads="1"/>
+                    </pic:cNvPicPr>
+                  </pic:nvPicPr>
+                  <pic:blipFill>
+                    <a:blip r:embed="rId5">
+                      <a:extLst>
+                        <a:ext uri="{28A0092B-C50C-407E-A947-70E740481C1C}">
+                          <a14:useLocalDpi xmlns:a14="http://schemas.microsoft.com/office/drawing/2010/main" val="0"/>
+                        </a:ext>
+                      </a:extLst>
+                    </a:blip>
+                    <a:srcRect/>
+                    <a:stretch>
+                      <a:fillRect/>
+                    </a:stretch>
+                  </pic:blipFill>
+                  <pic:spPr bwMode="auto">
+                    <a:xfrm>
+                      <a:off x="0" y="0"/>
+                      <a:ext cx="5720080" cy="807085"/>
+                    </a:xfrm>
+                    <a:prstGeom prst="rect">
+                      <a:avLst/>
+                    </a:prstGeom>
+                    <a:noFill/>
+                    <a:ln>
+                      <a:noFill/>
+                    </a:ln>
+                  </pic:spPr>
+                </pic:pic>
+              </a:graphicData>
+            </a:graphic>
+          </wp:inline>
+        </w:drawing>
+      </w:r>
+    </w:p>
+    <w:p>
+      <w:r>
+        <w:t>Question 3.</w:t>
+      </w:r>
+    </w:p>
+    <w:p>
+      <w:r>
+        <w:rPr>
+          <w:noProof/>
+          <w:lang w:eastAsia="en-IN"/>
+        </w:rPr>
+        <w:drawing>
+          <wp:inline distT="0" distB="0" distL="0" distR="0">
+            <wp:extent cx="5729605" cy="817245"/>
+            <wp:effectExtent l="0" t="0" r="4445" b="1905"/>
+            <wp:docPr id="3" name="Picture 3" descr="C:\Users\Manan\AppData\Local\Microsoft\Windows\INetCache\Content.Word\Ques3.png"/>
+            <wp:cNvGraphicFramePr>
+              <a:graphicFrameLocks xmlns:a="http://schemas.openxmlformats.org/drawingml/2006/main" noChangeAspect="1"/>
+            </wp:cNvGraphicFramePr>
+            <a:graphic xmlns:a="http://schemas.openxmlformats.org/drawingml/2006/main">
+              <a:graphicData uri="http://schemas.openxmlformats.org/drawingml/2006/picture">
+                <pic:pic xmlns:pic="http://schemas.openxmlformats.org/drawingml/2006/picture">
+                  <pic:nvPicPr>
+                    <pic:cNvPr id="0" name="Picture 2" descr="C:\Users\Manan\AppData\Local\Microsoft\Windows\INetCache\Content.Word\Ques3.png"/>
+                    <pic:cNvPicPr>
+                      <a:picLocks noChangeAspect="1" noChangeArrowheads="1"/>
+                    </pic:cNvPicPr>
+                  </pic:nvPicPr>
+                  <pic:blipFill>
+                    <a:blip r:embed="rId6">
+                      <a:extLst>
+                        <a:ext uri="{28A0092B-C50C-407E-A947-70E740481C1C}">
+                          <a14:useLocalDpi xmlns:a14="http://schemas.microsoft.com/office/drawing/2010/main" val="0"/>
+                        </a:ext>
+                      </a:extLst>
+                    </a:blip>
+                    <a:srcRect/>
+                    <a:stretch>
+                      <a:fillRect/>
+                    </a:stretch>
+                  </pic:blipFill>
+                  <pic:spPr bwMode="auto">
+                    <a:xfrm>
+                      <a:off x="0" y="0"/>
+                      <a:ext cx="5729605" cy="817245"/>
+                    </a:xfrm>
+                    <a:prstGeom prst="rect">
+                      <a:avLst/>
+                    </a:prstGeom>
+                    <a:noFill/>
+                    <a:ln>
+                      <a:noFill/>
+                    </a:ln>
+                  </pic:spPr>
+                </pic:pic>
+              </a:graphicData>
+            </a:graphic>
+          </wp:inline>
+        </w:drawing>
+      </w:r>
+    </w:p>
+    <w:p>
+      <w:r>
+        <w:t>Question 4.</w:t>
+      </w:r>
+    </w:p>
+    <w:p>
+      <w:r>
+        <w:rPr>
+          <w:noProof/>
+          <w:lang w:eastAsia="en-IN"/>
+        </w:rPr>
+        <w:drawing>
+          <wp:inline distT="0" distB="0" distL="0" distR="0">
+            <wp:extent cx="5729605" cy="651510"/>
+            <wp:effectExtent l="0" t="0" r="4445" b="0"/>
+            <wp:docPr id="4" name="Picture 4" descr="C:\Users\Manan\AppData\Local\Microsoft\Windows\INetCache\Content.Word\Ques4.png"/>
+            <wp:cNvGraphicFramePr>
+              <a:graphicFrameLocks xmlns:a="http://schemas.openxmlformats.org/drawingml/2006/main" noChangeAspect="1"/>
+            </wp:cNvGraphicFramePr>
+            <a:graphic xmlns:a="http://schemas.openxmlformats.org/drawingml/2006/main">
+              <a:graphicData uri="http://schemas.openxmlformats.org/drawingml/2006/picture">
+                <pic:pic xmlns:pic="http://schemas.openxmlformats.org/drawingml/2006/picture">
+                  <pic:nvPicPr>
+                    <pic:cNvPr id="0" name="Picture 3" descr="C:\Users\Manan\AppData\Local\Microsoft\Windows\INetCache\Content.Word\Ques4.png"/>
+                    <pic:cNvPicPr>
+                      <a:picLocks noChangeAspect="1" noChangeArrowheads="1"/>
+                    </pic:cNvPicPr>
+                  </pic:nvPicPr>
+                  <pic:blipFill>
+                    <a:blip r:embed="rId7">
+                      <a:extLst>
+                        <a:ext uri="{28A0092B-C50C-407E-A947-70E740481C1C}">
+                          <a14:useLocalDpi xmlns:a14="http://schemas.microsoft.com/office/drawing/2010/main" val="0"/>
+                        </a:ext>
+                      </a:extLst>
+                    </a:blip>
+                    <a:srcRect/>
+                    <a:stretch>
+                      <a:fillRect/>
+                    </a:stretch>
+                  </pic:blipFill>
+                  <pic:spPr bwMode="auto">
+                    <a:xfrm>
+                      <a:off x="0" y="0"/>
+                      <a:ext cx="5729605" cy="651510"/>
+                    </a:xfrm>
+                    <a:prstGeom prst="rect">
+                      <a:avLst/>
+                    </a:prstGeom>
+                    <a:noFill/>
+                    <a:ln>
+                      <a:noFill/>
+                    </a:ln>
+                  </pic:spPr>
+                </pic:pic>
+              </a:graphicData>
+            </a:graphic>
+          </wp:inline>
+        </w:drawing>
+      </w:r>
+    </w:p>
+    <w:p>
+      <w:r>
+        <w:t>Question 5.</w:t>
+      </w:r>
+      <w:bookmarkStart w:id="0" w:name="_GoBack"/>
       <w:bookmarkEnd w:id="0"/>
     </w:p>
     <w:sectPr>

</xml_diff>

<commit_message>
Answer 5(refer doc file)
</commit_message>
<xml_diff>
--- a/Manan/Practice Test HackerRank Ques/Questions.docx
+++ b/Manan/Practice Test HackerRank Ques/Questions.docx
@@ -1,6 +1,6 @@
 
 <file path=word/document.xml><?xml version="1.0" encoding="utf-8"?>
-<w:document xmlns:wpc="http://schemas.microsoft.com/office/word/2010/wordprocessingCanvas" xmlns:cx="http://schemas.microsoft.com/office/drawing/2014/chartex" xmlns:cx1="http://schemas.microsoft.com/office/drawing/2015/9/8/chartex" xmlns:cx2="http://schemas.microsoft.com/office/drawing/2015/10/21/chartex" xmlns:cx3="http://schemas.microsoft.com/office/drawing/2016/5/9/chartex" xmlns:cx4="http://schemas.microsoft.com/office/drawing/2016/5/10/chartex" xmlns:cx5="http://schemas.microsoft.com/office/drawing/2016/5/11/chartex" xmlns:mc="http://schemas.openxmlformats.org/markup-compatibility/2006" xmlns:o="urn:schemas-microsoft-com:office:office" xmlns:r="http://schemas.openxmlformats.org/officeDocument/2006/relationships" xmlns:m="http://schemas.openxmlformats.org/officeDocument/2006/math" xmlns:v="urn:schemas-microsoft-com:vml" xmlns:wp14="http://schemas.microsoft.com/office/word/2010/wordprocessingDrawing" xmlns:wp="http://schemas.openxmlformats.org/drawingml/2006/wordprocessingDrawing" xmlns:w10="urn:schemas-microsoft-com:office:word" xmlns:w="http://schemas.openxmlformats.org/wordprocessingml/2006/main" xmlns:w14="http://schemas.microsoft.com/office/word/2010/wordml" xmlns:w15="http://schemas.microsoft.com/office/word/2012/wordml" xmlns:w16se="http://schemas.microsoft.com/office/word/2015/wordml/symex" xmlns:wpg="http://schemas.microsoft.com/office/word/2010/wordprocessingGroup" xmlns:wpi="http://schemas.microsoft.com/office/word/2010/wordprocessingInk" xmlns:wne="http://schemas.microsoft.com/office/word/2006/wordml" xmlns:wps="http://schemas.microsoft.com/office/word/2010/wordprocessingShape" mc:Ignorable="w14 w15 w16se wp14">
+<w:document xmlns:wpc="http://schemas.microsoft.com/office/word/2010/wordprocessingCanvas" xmlns:cx="http://schemas.microsoft.com/office/drawing/2014/chartex" xmlns:cx1="http://schemas.microsoft.com/office/drawing/2015/9/8/chartex" xmlns:cx2="http://schemas.microsoft.com/office/drawing/2015/10/21/chartex" xmlns:cx3="http://schemas.microsoft.com/office/drawing/2016/5/9/chartex" xmlns:cx4="http://schemas.microsoft.com/office/drawing/2016/5/10/chartex" xmlns:cx5="http://schemas.microsoft.com/office/drawing/2016/5/11/chartex" xmlns:cx6="http://schemas.microsoft.com/office/drawing/2016/5/12/chartex" xmlns:cx7="http://schemas.microsoft.com/office/drawing/2016/5/13/chartex" xmlns:cx8="http://schemas.microsoft.com/office/drawing/2016/5/14/chartex" xmlns:mc="http://schemas.openxmlformats.org/markup-compatibility/2006" xmlns:o="urn:schemas-microsoft-com:office:office" xmlns:r="http://schemas.openxmlformats.org/officeDocument/2006/relationships" xmlns:m="http://schemas.openxmlformats.org/officeDocument/2006/math" xmlns:v="urn:schemas-microsoft-com:vml" xmlns:wp14="http://schemas.microsoft.com/office/word/2010/wordprocessingDrawing" xmlns:wp="http://schemas.openxmlformats.org/drawingml/2006/wordprocessingDrawing" xmlns:w10="urn:schemas-microsoft-com:office:word" xmlns:w="http://schemas.openxmlformats.org/wordprocessingml/2006/main" xmlns:w14="http://schemas.microsoft.com/office/word/2010/wordml" xmlns:w15="http://schemas.microsoft.com/office/word/2012/wordml" xmlns:w16se="http://schemas.microsoft.com/office/word/2015/wordml/symex" xmlns:wpg="http://schemas.microsoft.com/office/word/2010/wordprocessingGroup" xmlns:wpi="http://schemas.microsoft.com/office/word/2010/wordprocessingInk" xmlns:wne="http://schemas.microsoft.com/office/word/2006/wordml" xmlns:wps="http://schemas.microsoft.com/office/word/2010/wordprocessingShape" mc:Ignorable="w14 w15 w16se wp14">
   <w:body>
     <w:p>
       <w:r>
@@ -31,7 +31,7 @@
                     </pic:cNvPicPr>
                   </pic:nvPicPr>
                   <pic:blipFill>
-                    <a:blip r:embed="rId4">
+                    <a:blip r:embed="rId5">
                       <a:extLst>
                         <a:ext uri="{28A0092B-C50C-407E-A947-70E740481C1C}">
                           <a14:useLocalDpi xmlns:a14="http://schemas.microsoft.com/office/drawing/2010/main" val="0"/>
@@ -92,7 +92,7 @@
                     </pic:cNvPicPr>
                   </pic:nvPicPr>
                   <pic:blipFill>
-                    <a:blip r:embed="rId5">
+                    <a:blip r:embed="rId6">
                       <a:extLst>
                         <a:ext uri="{28A0092B-C50C-407E-A947-70E740481C1C}">
                           <a14:useLocalDpi xmlns:a14="http://schemas.microsoft.com/office/drawing/2010/main" val="0"/>
@@ -153,7 +153,7 @@
                     </pic:cNvPicPr>
                   </pic:nvPicPr>
                   <pic:blipFill>
-                    <a:blip r:embed="rId6">
+                    <a:blip r:embed="rId7">
                       <a:extLst>
                         <a:ext uri="{28A0092B-C50C-407E-A947-70E740481C1C}">
                           <a14:useLocalDpi xmlns:a14="http://schemas.microsoft.com/office/drawing/2010/main" val="0"/>
@@ -214,7 +214,7 @@
                     </pic:cNvPicPr>
                   </pic:nvPicPr>
                   <pic:blipFill>
-                    <a:blip r:embed="rId7">
+                    <a:blip r:embed="rId8">
                       <a:extLst>
                         <a:ext uri="{28A0092B-C50C-407E-A947-70E740481C1C}">
                           <a14:useLocalDpi xmlns:a14="http://schemas.microsoft.com/office/drawing/2010/main" val="0"/>
@@ -246,12 +246,270 @@
         </w:drawing>
       </w:r>
     </w:p>
+    <w:p/>
+    <w:p/>
+    <w:p/>
+    <w:p/>
+    <w:p/>
+    <w:p/>
+    <w:p/>
+    <w:p/>
+    <w:p/>
+    <w:p/>
+    <w:p/>
     <w:p>
       <w:r>
         <w:t>Question 5.</w:t>
       </w:r>
+    </w:p>
+    <w:p>
+      <w:r>
+        <w:rPr>
+          <w:noProof/>
+          <w:lang w:eastAsia="en-IN"/>
+        </w:rPr>
+        <w:drawing>
+          <wp:inline distT="0" distB="0" distL="0" distR="0">
+            <wp:extent cx="5728970" cy="2750185"/>
+            <wp:effectExtent l="0" t="0" r="5080" b="0"/>
+            <wp:docPr id="5" name="Picture 5" descr="C:\Users\Manan\AppData\Local\Microsoft\Windows\INetCache\Content.Word\Q5.png"/>
+            <wp:cNvGraphicFramePr>
+              <a:graphicFrameLocks xmlns:a="http://schemas.openxmlformats.org/drawingml/2006/main" noChangeAspect="1"/>
+            </wp:cNvGraphicFramePr>
+            <a:graphic xmlns:a="http://schemas.openxmlformats.org/drawingml/2006/main">
+              <a:graphicData uri="http://schemas.openxmlformats.org/drawingml/2006/picture">
+                <pic:pic xmlns:pic="http://schemas.openxmlformats.org/drawingml/2006/picture">
+                  <pic:nvPicPr>
+                    <pic:cNvPr id="0" name="Picture 1" descr="C:\Users\Manan\AppData\Local\Microsoft\Windows\INetCache\Content.Word\Q5.png"/>
+                    <pic:cNvPicPr>
+                      <a:picLocks noChangeAspect="1" noChangeArrowheads="1"/>
+                    </pic:cNvPicPr>
+                  </pic:nvPicPr>
+                  <pic:blipFill>
+                    <a:blip r:embed="rId9">
+                      <a:extLst>
+                        <a:ext uri="{28A0092B-C50C-407E-A947-70E740481C1C}">
+                          <a14:useLocalDpi xmlns:a14="http://schemas.microsoft.com/office/drawing/2010/main" val="0"/>
+                        </a:ext>
+                      </a:extLst>
+                    </a:blip>
+                    <a:srcRect/>
+                    <a:stretch>
+                      <a:fillRect/>
+                    </a:stretch>
+                  </pic:blipFill>
+                  <pic:spPr bwMode="auto">
+                    <a:xfrm>
+                      <a:off x="0" y="0"/>
+                      <a:ext cx="5728970" cy="2750185"/>
+                    </a:xfrm>
+                    <a:prstGeom prst="rect">
+                      <a:avLst/>
+                    </a:prstGeom>
+                    <a:noFill/>
+                    <a:ln>
+                      <a:noFill/>
+                    </a:ln>
+                  </pic:spPr>
+                </pic:pic>
+              </a:graphicData>
+            </a:graphic>
+          </wp:inline>
+        </w:drawing>
+      </w:r>
+    </w:p>
+    <w:p>
+      <w:r>
+        <w:t>Question 6:</w:t>
+      </w:r>
+    </w:p>
+    <w:p>
+      <w:r>
+        <w:rPr>
+          <w:noProof/>
+          <w:lang w:eastAsia="en-IN"/>
+        </w:rPr>
+        <w:drawing>
+          <wp:inline distT="0" distB="0" distL="0" distR="0">
+            <wp:extent cx="5250815" cy="1572260"/>
+            <wp:effectExtent l="0" t="0" r="6985" b="8890"/>
+            <wp:docPr id="6" name="Picture 6" descr="C:\Users\Manan\AppData\Local\Microsoft\Windows\INetCache\Content.Word\Q6.png"/>
+            <wp:cNvGraphicFramePr>
+              <a:graphicFrameLocks xmlns:a="http://schemas.openxmlformats.org/drawingml/2006/main" noChangeAspect="1"/>
+            </wp:cNvGraphicFramePr>
+            <a:graphic xmlns:a="http://schemas.openxmlformats.org/drawingml/2006/main">
+              <a:graphicData uri="http://schemas.openxmlformats.org/drawingml/2006/picture">
+                <pic:pic xmlns:pic="http://schemas.openxmlformats.org/drawingml/2006/picture">
+                  <pic:nvPicPr>
+                    <pic:cNvPr id="0" name="Picture 2" descr="C:\Users\Manan\AppData\Local\Microsoft\Windows\INetCache\Content.Word\Q6.png"/>
+                    <pic:cNvPicPr>
+                      <a:picLocks noChangeAspect="1" noChangeArrowheads="1"/>
+                    </pic:cNvPicPr>
+                  </pic:nvPicPr>
+                  <pic:blipFill>
+                    <a:blip r:embed="rId10">
+                      <a:extLst>
+                        <a:ext uri="{28A0092B-C50C-407E-A947-70E740481C1C}">
+                          <a14:useLocalDpi xmlns:a14="http://schemas.microsoft.com/office/drawing/2010/main" val="0"/>
+                        </a:ext>
+                      </a:extLst>
+                    </a:blip>
+                    <a:srcRect/>
+                    <a:stretch>
+                      <a:fillRect/>
+                    </a:stretch>
+                  </pic:blipFill>
+                  <pic:spPr bwMode="auto">
+                    <a:xfrm>
+                      <a:off x="0" y="0"/>
+                      <a:ext cx="5250815" cy="1572260"/>
+                    </a:xfrm>
+                    <a:prstGeom prst="rect">
+                      <a:avLst/>
+                    </a:prstGeom>
+                    <a:noFill/>
+                    <a:ln>
+                      <a:noFill/>
+                    </a:ln>
+                  </pic:spPr>
+                </pic:pic>
+              </a:graphicData>
+            </a:graphic>
+          </wp:inline>
+        </w:drawing>
+      </w:r>
+    </w:p>
+    <w:p/>
+    <w:p/>
+    <w:p/>
+    <w:p/>
+    <w:p/>
+    <w:p/>
+    <w:p/>
+    <w:p/>
+    <w:p/>
+    <w:p/>
+    <w:p/>
+    <w:p/>
+    <w:p>
       <w:bookmarkStart w:id="0" w:name="_GoBack"/>
       <w:bookmarkEnd w:id="0"/>
+      <w:r>
+        <w:lastRenderedPageBreak/>
+        <w:t>Question 7:</w:t>
+      </w:r>
+    </w:p>
+    <w:p>
+      <w:r>
+        <w:rPr>
+          <w:noProof/>
+          <w:lang w:eastAsia="en-IN"/>
+        </w:rPr>
+        <w:drawing>
+          <wp:inline distT="0" distB="0" distL="0" distR="0">
+            <wp:extent cx="5728970" cy="1544955"/>
+            <wp:effectExtent l="0" t="0" r="5080" b="0"/>
+            <wp:docPr id="9" name="Picture 9" descr="C:\Users\Manan\AppData\Local\Microsoft\Windows\INetCache\Content.Word\Q7.i.png"/>
+            <wp:cNvGraphicFramePr>
+              <a:graphicFrameLocks xmlns:a="http://schemas.openxmlformats.org/drawingml/2006/main" noChangeAspect="1"/>
+            </wp:cNvGraphicFramePr>
+            <a:graphic xmlns:a="http://schemas.openxmlformats.org/drawingml/2006/main">
+              <a:graphicData uri="http://schemas.openxmlformats.org/drawingml/2006/picture">
+                <pic:pic xmlns:pic="http://schemas.openxmlformats.org/drawingml/2006/picture">
+                  <pic:nvPicPr>
+                    <pic:cNvPr id="0" name="Picture 5" descr="C:\Users\Manan\AppData\Local\Microsoft\Windows\INetCache\Content.Word\Q7.i.png"/>
+                    <pic:cNvPicPr>
+                      <a:picLocks noChangeAspect="1" noChangeArrowheads="1"/>
+                    </pic:cNvPicPr>
+                  </pic:nvPicPr>
+                  <pic:blipFill>
+                    <a:blip r:embed="rId11">
+                      <a:extLst>
+                        <a:ext uri="{28A0092B-C50C-407E-A947-70E740481C1C}">
+                          <a14:useLocalDpi xmlns:a14="http://schemas.microsoft.com/office/drawing/2010/main" val="0"/>
+                        </a:ext>
+                      </a:extLst>
+                    </a:blip>
+                    <a:srcRect/>
+                    <a:stretch>
+                      <a:fillRect/>
+                    </a:stretch>
+                  </pic:blipFill>
+                  <pic:spPr bwMode="auto">
+                    <a:xfrm>
+                      <a:off x="0" y="0"/>
+                      <a:ext cx="5728970" cy="1544955"/>
+                    </a:xfrm>
+                    <a:prstGeom prst="rect">
+                      <a:avLst/>
+                    </a:prstGeom>
+                    <a:noFill/>
+                    <a:ln>
+                      <a:noFill/>
+                    </a:ln>
+                  </pic:spPr>
+                </pic:pic>
+              </a:graphicData>
+            </a:graphic>
+          </wp:inline>
+        </w:drawing>
+      </w:r>
+    </w:p>
+    <w:p>
+      <w:r>
+        <w:rPr>
+          <w:noProof/>
+          <w:lang w:eastAsia="en-IN"/>
+        </w:rPr>
+        <w:drawing>
+          <wp:inline distT="0" distB="0" distL="0" distR="0">
+            <wp:extent cx="2251075" cy="2369185"/>
+            <wp:effectExtent l="0" t="0" r="0" b="0"/>
+            <wp:docPr id="8" name="Picture 8" descr="C:\Users\Manan\AppData\Local\Microsoft\Windows\INetCache\Content.Word\Q7.ii.png"/>
+            <wp:cNvGraphicFramePr>
+              <a:graphicFrameLocks xmlns:a="http://schemas.openxmlformats.org/drawingml/2006/main" noChangeAspect="1"/>
+            </wp:cNvGraphicFramePr>
+            <a:graphic xmlns:a="http://schemas.openxmlformats.org/drawingml/2006/main">
+              <a:graphicData uri="http://schemas.openxmlformats.org/drawingml/2006/picture">
+                <pic:pic xmlns:pic="http://schemas.openxmlformats.org/drawingml/2006/picture">
+                  <pic:nvPicPr>
+                    <pic:cNvPr id="0" name="Picture 4" descr="C:\Users\Manan\AppData\Local\Microsoft\Windows\INetCache\Content.Word\Q7.ii.png"/>
+                    <pic:cNvPicPr>
+                      <a:picLocks noChangeAspect="1" noChangeArrowheads="1"/>
+                    </pic:cNvPicPr>
+                  </pic:nvPicPr>
+                  <pic:blipFill>
+                    <a:blip r:embed="rId12">
+                      <a:extLst>
+                        <a:ext uri="{28A0092B-C50C-407E-A947-70E740481C1C}">
+                          <a14:useLocalDpi xmlns:a14="http://schemas.microsoft.com/office/drawing/2010/main" val="0"/>
+                        </a:ext>
+                      </a:extLst>
+                    </a:blip>
+                    <a:srcRect/>
+                    <a:stretch>
+                      <a:fillRect/>
+                    </a:stretch>
+                  </pic:blipFill>
+                  <pic:spPr bwMode="auto">
+                    <a:xfrm>
+                      <a:off x="0" y="0"/>
+                      <a:ext cx="2251075" cy="2369185"/>
+                    </a:xfrm>
+                    <a:prstGeom prst="rect">
+                      <a:avLst/>
+                    </a:prstGeom>
+                    <a:noFill/>
+                    <a:ln>
+                      <a:noFill/>
+                    </a:ln>
+                  </pic:spPr>
+                </pic:pic>
+              </a:graphicData>
+            </a:graphic>
+          </wp:inline>
+        </w:drawing>
+      </w:r>
     </w:p>
     <w:sectPr>
       <w:pgSz w:w="11906" w:h="16838"/>
@@ -1026,4 +1284,16 @@
     </a:ext>
   </a:extLst>
 </a:theme>
+</file>
+
+<file path=customXml/item1.xml><?xml version="1.0" encoding="utf-8"?>
+<b:Sources xmlns:b="http://schemas.openxmlformats.org/officeDocument/2006/bibliography" xmlns="http://schemas.openxmlformats.org/officeDocument/2006/bibliography" SelectedStyle="\APASixthEditionOfficeOnline.xsl" StyleName="APA" Version="6"/>
+</file>
+
+<file path=customXml/itemProps1.xml><?xml version="1.0" encoding="utf-8"?>
+<ds:datastoreItem xmlns:ds="http://schemas.openxmlformats.org/officeDocument/2006/customXml" ds:itemID="{CD49BB5B-5780-4895-977B-9BFB899A9A3B}">
+  <ds:schemaRefs>
+    <ds:schemaRef ds:uri="http://schemas.openxmlformats.org/officeDocument/2006/bibliography"/>
+  </ds:schemaRefs>
+</ds:datastoreItem>
 </file>
</xml_diff>

<commit_message>
customized questions word file
</commit_message>
<xml_diff>
--- a/Manan/Practice Test HackerRank Ques/Questions.docx
+++ b/Manan/Practice Test HackerRank Ques/Questions.docx
@@ -1,261 +1,7 @@
 
 <file path=word/document.xml><?xml version="1.0" encoding="utf-8"?>
-<w:document xmlns:wpc="http://schemas.microsoft.com/office/word/2010/wordprocessingCanvas" xmlns:cx="http://schemas.microsoft.com/office/drawing/2014/chartex" xmlns:cx1="http://schemas.microsoft.com/office/drawing/2015/9/8/chartex" xmlns:cx2="http://schemas.microsoft.com/office/drawing/2015/10/21/chartex" xmlns:cx3="http://schemas.microsoft.com/office/drawing/2016/5/9/chartex" xmlns:cx4="http://schemas.microsoft.com/office/drawing/2016/5/10/chartex" xmlns:cx5="http://schemas.microsoft.com/office/drawing/2016/5/11/chartex" xmlns:cx6="http://schemas.microsoft.com/office/drawing/2016/5/12/chartex" xmlns:cx7="http://schemas.microsoft.com/office/drawing/2016/5/13/chartex" xmlns:cx8="http://schemas.microsoft.com/office/drawing/2016/5/14/chartex" xmlns:mc="http://schemas.openxmlformats.org/markup-compatibility/2006" xmlns:o="urn:schemas-microsoft-com:office:office" xmlns:r="http://schemas.openxmlformats.org/officeDocument/2006/relationships" xmlns:m="http://schemas.openxmlformats.org/officeDocument/2006/math" xmlns:v="urn:schemas-microsoft-com:vml" xmlns:wp14="http://schemas.microsoft.com/office/word/2010/wordprocessingDrawing" xmlns:wp="http://schemas.openxmlformats.org/drawingml/2006/wordprocessingDrawing" xmlns:w10="urn:schemas-microsoft-com:office:word" xmlns:w="http://schemas.openxmlformats.org/wordprocessingml/2006/main" xmlns:w14="http://schemas.microsoft.com/office/word/2010/wordml" xmlns:w15="http://schemas.microsoft.com/office/word/2012/wordml" xmlns:w16se="http://schemas.microsoft.com/office/word/2015/wordml/symex" xmlns:wpg="http://schemas.microsoft.com/office/word/2010/wordprocessingGroup" xmlns:wpi="http://schemas.microsoft.com/office/word/2010/wordprocessingInk" xmlns:wne="http://schemas.microsoft.com/office/word/2006/wordml" xmlns:wps="http://schemas.microsoft.com/office/word/2010/wordprocessingShape" mc:Ignorable="w14 w15 w16se wp14">
+<w:document xmlns:ve="http://schemas.openxmlformats.org/markup-compatibility/2006" xmlns:o="urn:schemas-microsoft-com:office:office" xmlns:r="http://schemas.openxmlformats.org/officeDocument/2006/relationships" xmlns:m="http://schemas.openxmlformats.org/officeDocument/2006/math" xmlns:v="urn:schemas-microsoft-com:vml" xmlns:wp="http://schemas.openxmlformats.org/drawingml/2006/wordprocessingDrawing" xmlns:w10="urn:schemas-microsoft-com:office:word" xmlns:w="http://schemas.openxmlformats.org/wordprocessingml/2006/main" xmlns:wne="http://schemas.microsoft.com/office/word/2006/wordml">
   <w:body>
-    <w:p>
-      <w:r>
-        <w:t>Question 1.</w:t>
-      </w:r>
-    </w:p>
-    <w:p>
-      <w:r>
-        <w:rPr>
-          <w:noProof/>
-          <w:lang w:eastAsia="en-IN"/>
-        </w:rPr>
-        <w:drawing>
-          <wp:inline distT="0" distB="0" distL="0" distR="0">
-            <wp:extent cx="6546850" cy="2102399"/>
-            <wp:effectExtent l="0" t="0" r="6350" b="0"/>
-            <wp:docPr id="1" name="Picture 1" descr="C:\Users\Manan\AppData\Local\Microsoft\Windows\INetCache\Content.Word\Capture.png"/>
-            <wp:cNvGraphicFramePr>
-              <a:graphicFrameLocks xmlns:a="http://schemas.openxmlformats.org/drawingml/2006/main" noChangeAspect="1"/>
-            </wp:cNvGraphicFramePr>
-            <a:graphic xmlns:a="http://schemas.openxmlformats.org/drawingml/2006/main">
-              <a:graphicData uri="http://schemas.openxmlformats.org/drawingml/2006/picture">
-                <pic:pic xmlns:pic="http://schemas.openxmlformats.org/drawingml/2006/picture">
-                  <pic:nvPicPr>
-                    <pic:cNvPr id="0" name="Picture 1" descr="C:\Users\Manan\AppData\Local\Microsoft\Windows\INetCache\Content.Word\Capture.png"/>
-                    <pic:cNvPicPr>
-                      <a:picLocks noChangeAspect="1" noChangeArrowheads="1"/>
-                    </pic:cNvPicPr>
-                  </pic:nvPicPr>
-                  <pic:blipFill>
-                    <a:blip r:embed="rId5">
-                      <a:extLst>
-                        <a:ext uri="{28A0092B-C50C-407E-A947-70E740481C1C}">
-                          <a14:useLocalDpi xmlns:a14="http://schemas.microsoft.com/office/drawing/2010/main" val="0"/>
-                        </a:ext>
-                      </a:extLst>
-                    </a:blip>
-                    <a:srcRect/>
-                    <a:stretch>
-                      <a:fillRect/>
-                    </a:stretch>
-                  </pic:blipFill>
-                  <pic:spPr bwMode="auto">
-                    <a:xfrm>
-                      <a:off x="0" y="0"/>
-                      <a:ext cx="6585959" cy="2114958"/>
-                    </a:xfrm>
-                    <a:prstGeom prst="rect">
-                      <a:avLst/>
-                    </a:prstGeom>
-                    <a:noFill/>
-                    <a:ln>
-                      <a:noFill/>
-                    </a:ln>
-                  </pic:spPr>
-                </pic:pic>
-              </a:graphicData>
-            </a:graphic>
-          </wp:inline>
-        </w:drawing>
-      </w:r>
-    </w:p>
-    <w:p>
-      <w:r>
-        <w:t>Question 2.</w:t>
-      </w:r>
-    </w:p>
-    <w:p>
-      <w:r>
-        <w:rPr>
-          <w:noProof/>
-          <w:lang w:eastAsia="en-IN"/>
-        </w:rPr>
-        <w:drawing>
-          <wp:inline distT="0" distB="0" distL="0" distR="0">
-            <wp:extent cx="5720080" cy="807085"/>
-            <wp:effectExtent l="0" t="0" r="0" b="0"/>
-            <wp:docPr id="2" name="Picture 2" descr="C:\Users\Manan\AppData\Local\Microsoft\Windows\INetCache\Content.Word\Ques2.png"/>
-            <wp:cNvGraphicFramePr>
-              <a:graphicFrameLocks xmlns:a="http://schemas.openxmlformats.org/drawingml/2006/main" noChangeAspect="1"/>
-            </wp:cNvGraphicFramePr>
-            <a:graphic xmlns:a="http://schemas.openxmlformats.org/drawingml/2006/main">
-              <a:graphicData uri="http://schemas.openxmlformats.org/drawingml/2006/picture">
-                <pic:pic xmlns:pic="http://schemas.openxmlformats.org/drawingml/2006/picture">
-                  <pic:nvPicPr>
-                    <pic:cNvPr id="0" name="Picture 1" descr="C:\Users\Manan\AppData\Local\Microsoft\Windows\INetCache\Content.Word\Ques2.png"/>
-                    <pic:cNvPicPr>
-                      <a:picLocks noChangeAspect="1" noChangeArrowheads="1"/>
-                    </pic:cNvPicPr>
-                  </pic:nvPicPr>
-                  <pic:blipFill>
-                    <a:blip r:embed="rId6">
-                      <a:extLst>
-                        <a:ext uri="{28A0092B-C50C-407E-A947-70E740481C1C}">
-                          <a14:useLocalDpi xmlns:a14="http://schemas.microsoft.com/office/drawing/2010/main" val="0"/>
-                        </a:ext>
-                      </a:extLst>
-                    </a:blip>
-                    <a:srcRect/>
-                    <a:stretch>
-                      <a:fillRect/>
-                    </a:stretch>
-                  </pic:blipFill>
-                  <pic:spPr bwMode="auto">
-                    <a:xfrm>
-                      <a:off x="0" y="0"/>
-                      <a:ext cx="5720080" cy="807085"/>
-                    </a:xfrm>
-                    <a:prstGeom prst="rect">
-                      <a:avLst/>
-                    </a:prstGeom>
-                    <a:noFill/>
-                    <a:ln>
-                      <a:noFill/>
-                    </a:ln>
-                  </pic:spPr>
-                </pic:pic>
-              </a:graphicData>
-            </a:graphic>
-          </wp:inline>
-        </w:drawing>
-      </w:r>
-    </w:p>
-    <w:p>
-      <w:r>
-        <w:t>Question 3.</w:t>
-      </w:r>
-    </w:p>
-    <w:p>
-      <w:r>
-        <w:rPr>
-          <w:noProof/>
-          <w:lang w:eastAsia="en-IN"/>
-        </w:rPr>
-        <w:drawing>
-          <wp:inline distT="0" distB="0" distL="0" distR="0">
-            <wp:extent cx="5729605" cy="817245"/>
-            <wp:effectExtent l="0" t="0" r="4445" b="1905"/>
-            <wp:docPr id="3" name="Picture 3" descr="C:\Users\Manan\AppData\Local\Microsoft\Windows\INetCache\Content.Word\Ques3.png"/>
-            <wp:cNvGraphicFramePr>
-              <a:graphicFrameLocks xmlns:a="http://schemas.openxmlformats.org/drawingml/2006/main" noChangeAspect="1"/>
-            </wp:cNvGraphicFramePr>
-            <a:graphic xmlns:a="http://schemas.openxmlformats.org/drawingml/2006/main">
-              <a:graphicData uri="http://schemas.openxmlformats.org/drawingml/2006/picture">
-                <pic:pic xmlns:pic="http://schemas.openxmlformats.org/drawingml/2006/picture">
-                  <pic:nvPicPr>
-                    <pic:cNvPr id="0" name="Picture 2" descr="C:\Users\Manan\AppData\Local\Microsoft\Windows\INetCache\Content.Word\Ques3.png"/>
-                    <pic:cNvPicPr>
-                      <a:picLocks noChangeAspect="1" noChangeArrowheads="1"/>
-                    </pic:cNvPicPr>
-                  </pic:nvPicPr>
-                  <pic:blipFill>
-                    <a:blip r:embed="rId7">
-                      <a:extLst>
-                        <a:ext uri="{28A0092B-C50C-407E-A947-70E740481C1C}">
-                          <a14:useLocalDpi xmlns:a14="http://schemas.microsoft.com/office/drawing/2010/main" val="0"/>
-                        </a:ext>
-                      </a:extLst>
-                    </a:blip>
-                    <a:srcRect/>
-                    <a:stretch>
-                      <a:fillRect/>
-                    </a:stretch>
-                  </pic:blipFill>
-                  <pic:spPr bwMode="auto">
-                    <a:xfrm>
-                      <a:off x="0" y="0"/>
-                      <a:ext cx="5729605" cy="817245"/>
-                    </a:xfrm>
-                    <a:prstGeom prst="rect">
-                      <a:avLst/>
-                    </a:prstGeom>
-                    <a:noFill/>
-                    <a:ln>
-                      <a:noFill/>
-                    </a:ln>
-                  </pic:spPr>
-                </pic:pic>
-              </a:graphicData>
-            </a:graphic>
-          </wp:inline>
-        </w:drawing>
-      </w:r>
-    </w:p>
-    <w:p>
-      <w:r>
-        <w:t>Question 4.</w:t>
-      </w:r>
-    </w:p>
-    <w:p>
-      <w:r>
-        <w:rPr>
-          <w:noProof/>
-          <w:lang w:eastAsia="en-IN"/>
-        </w:rPr>
-        <w:drawing>
-          <wp:inline distT="0" distB="0" distL="0" distR="0">
-            <wp:extent cx="5729605" cy="651510"/>
-            <wp:effectExtent l="0" t="0" r="4445" b="0"/>
-            <wp:docPr id="4" name="Picture 4" descr="C:\Users\Manan\AppData\Local\Microsoft\Windows\INetCache\Content.Word\Ques4.png"/>
-            <wp:cNvGraphicFramePr>
-              <a:graphicFrameLocks xmlns:a="http://schemas.openxmlformats.org/drawingml/2006/main" noChangeAspect="1"/>
-            </wp:cNvGraphicFramePr>
-            <a:graphic xmlns:a="http://schemas.openxmlformats.org/drawingml/2006/main">
-              <a:graphicData uri="http://schemas.openxmlformats.org/drawingml/2006/picture">
-                <pic:pic xmlns:pic="http://schemas.openxmlformats.org/drawingml/2006/picture">
-                  <pic:nvPicPr>
-                    <pic:cNvPr id="0" name="Picture 3" descr="C:\Users\Manan\AppData\Local\Microsoft\Windows\INetCache\Content.Word\Ques4.png"/>
-                    <pic:cNvPicPr>
-                      <a:picLocks noChangeAspect="1" noChangeArrowheads="1"/>
-                    </pic:cNvPicPr>
-                  </pic:nvPicPr>
-                  <pic:blipFill>
-                    <a:blip r:embed="rId8">
-                      <a:extLst>
-                        <a:ext uri="{28A0092B-C50C-407E-A947-70E740481C1C}">
-                          <a14:useLocalDpi xmlns:a14="http://schemas.microsoft.com/office/drawing/2010/main" val="0"/>
-                        </a:ext>
-                      </a:extLst>
-                    </a:blip>
-                    <a:srcRect/>
-                    <a:stretch>
-                      <a:fillRect/>
-                    </a:stretch>
-                  </pic:blipFill>
-                  <pic:spPr bwMode="auto">
-                    <a:xfrm>
-                      <a:off x="0" y="0"/>
-                      <a:ext cx="5729605" cy="651510"/>
-                    </a:xfrm>
-                    <a:prstGeom prst="rect">
-                      <a:avLst/>
-                    </a:prstGeom>
-                    <a:noFill/>
-                    <a:ln>
-                      <a:noFill/>
-                    </a:ln>
-                  </pic:spPr>
-                </pic:pic>
-              </a:graphicData>
-            </a:graphic>
-          </wp:inline>
-        </w:drawing>
-      </w:r>
-    </w:p>
-    <w:p/>
-    <w:p/>
-    <w:p/>
-    <w:p/>
-    <w:p/>
-    <w:p/>
-    <w:p/>
-    <w:p/>
-    <w:p/>
-    <w:p/>
     <w:p>
       <w:pPr>
         <w:rPr>
@@ -264,37 +10,51 @@
           <w:szCs w:val="24"/>
         </w:rPr>
       </w:pPr>
+      <w:proofErr w:type="gramStart"/>
       <w:r>
         <w:rPr>
           <w:b/>
           <w:sz w:val="24"/>
           <w:szCs w:val="24"/>
         </w:rPr>
-        <w:lastRenderedPageBreak/>
-        <w:t>Link :- hr.gs/st2-practice</w:t>
-      </w:r>
-    </w:p>
-    <w:p>
-      <w:pPr>
+        <w:t>Link :-</w:t>
+      </w:r>
+      <w:proofErr w:type="gramEnd"/>
+      <w:r>
         <w:rPr>
           <w:b/>
           <w:sz w:val="24"/>
           <w:szCs w:val="24"/>
         </w:rPr>
-      </w:pPr>
-      <w:r>
+        <w:t xml:space="preserve"> hr.gs/st2-practice</w:t>
+      </w:r>
+    </w:p>
+    <w:p>
+      <w:pPr>
         <w:rPr>
           <w:b/>
           <w:sz w:val="24"/>
           <w:szCs w:val="24"/>
         </w:rPr>
+      </w:pPr>
+      <w:r>
+        <w:rPr>
+          <w:b/>
+          <w:sz w:val="24"/>
+          <w:szCs w:val="24"/>
+        </w:rPr>
         <w:t>Password :- st2-practice</w:t>
       </w:r>
     </w:p>
     <w:p>
-      <w:r>
-        <w:t>Question 5.</w:t>
-      </w:r>
+      <w:proofErr w:type="gramStart"/>
+      <w:r>
+        <w:t>Question 1</w:t>
+      </w:r>
+      <w:r>
+        <w:t>.</w:t>
+      </w:r>
+      <w:proofErr w:type="gramEnd"/>
     </w:p>
     <w:p>
       <w:r>
@@ -320,10 +80,10 @@
                     </pic:cNvPicPr>
                   </pic:nvPicPr>
                   <pic:blipFill>
-                    <a:blip r:embed="rId9">
+                    <a:blip r:embed="rId5">
                       <a:extLst>
                         <a:ext uri="{28A0092B-C50C-407E-A947-70E740481C1C}">
-                          <a14:useLocalDpi xmlns:a14="http://schemas.microsoft.com/office/drawing/2010/main" val="0"/>
+                          <a14:useLocalDpi xmlns:a14="http://schemas.microsoft.com/office/drawing/2010/main" xmlns:wps="http://schemas.microsoft.com/office/word/2010/wordprocessingShape" xmlns:wpi="http://schemas.microsoft.com/office/word/2010/wordprocessingInk" xmlns:wpg="http://schemas.microsoft.com/office/word/2010/wordprocessingGroup" xmlns:w16se="http://schemas.microsoft.com/office/word/2015/wordml/symex" xmlns:w15="http://schemas.microsoft.com/office/word/2012/wordml" xmlns:w14="http://schemas.microsoft.com/office/word/2010/wordml" xmlns:w="http://schemas.openxmlformats.org/wordprocessingml/2006/main" xmlns:w10="urn:schemas-microsoft-com:office:word" xmlns:wp14="http://schemas.microsoft.com/office/word/2010/wordprocessingDrawing" xmlns:v="urn:schemas-microsoft-com:vml" xmlns:o="urn:schemas-microsoft-com:office:office" xmlns:mc="http://schemas.openxmlformats.org/markup-compatibility/2006" xmlns:cx8="http://schemas.microsoft.com/office/drawing/2016/5/14/chartex" xmlns:cx7="http://schemas.microsoft.com/office/drawing/2016/5/13/chartex" xmlns:cx6="http://schemas.microsoft.com/office/drawing/2016/5/12/chartex" xmlns:cx5="http://schemas.microsoft.com/office/drawing/2016/5/11/chartex" xmlns:cx4="http://schemas.microsoft.com/office/drawing/2016/5/10/chartex" xmlns:cx3="http://schemas.microsoft.com/office/drawing/2016/5/9/chartex" xmlns:cx2="http://schemas.microsoft.com/office/drawing/2015/10/21/chartex" xmlns:cx1="http://schemas.microsoft.com/office/drawing/2015/9/8/chartex" xmlns:cx="http://schemas.microsoft.com/office/drawing/2014/chartex" xmlns:wpc="http://schemas.microsoft.com/office/word/2010/wordprocessingCanvas" xmlns="" val="0"/>
                         </a:ext>
                       </a:extLst>
                     </a:blip>
@@ -354,7 +114,10 @@
     </w:p>
     <w:p>
       <w:r>
-        <w:t>Question 6:</w:t>
+        <w:t>Question 2</w:t>
+      </w:r>
+      <w:r>
+        <w:t>:</w:t>
       </w:r>
     </w:p>
     <w:p>
@@ -381,10 +144,10 @@
                     </pic:cNvPicPr>
                   </pic:nvPicPr>
                   <pic:blipFill>
-                    <a:blip r:embed="rId10">
+                    <a:blip r:embed="rId6">
                       <a:extLst>
                         <a:ext uri="{28A0092B-C50C-407E-A947-70E740481C1C}">
-                          <a14:useLocalDpi xmlns:a14="http://schemas.microsoft.com/office/drawing/2010/main" val="0"/>
+                          <a14:useLocalDpi xmlns:a14="http://schemas.microsoft.com/office/drawing/2010/main" xmlns:wps="http://schemas.microsoft.com/office/word/2010/wordprocessingShape" xmlns:wpi="http://schemas.microsoft.com/office/word/2010/wordprocessingInk" xmlns:wpg="http://schemas.microsoft.com/office/word/2010/wordprocessingGroup" xmlns:w16se="http://schemas.microsoft.com/office/word/2015/wordml/symex" xmlns:w15="http://schemas.microsoft.com/office/word/2012/wordml" xmlns:w14="http://schemas.microsoft.com/office/word/2010/wordml" xmlns:w="http://schemas.openxmlformats.org/wordprocessingml/2006/main" xmlns:w10="urn:schemas-microsoft-com:office:word" xmlns:wp14="http://schemas.microsoft.com/office/word/2010/wordprocessingDrawing" xmlns:v="urn:schemas-microsoft-com:vml" xmlns:o="urn:schemas-microsoft-com:office:office" xmlns:mc="http://schemas.openxmlformats.org/markup-compatibility/2006" xmlns:cx8="http://schemas.microsoft.com/office/drawing/2016/5/14/chartex" xmlns:cx7="http://schemas.microsoft.com/office/drawing/2016/5/13/chartex" xmlns:cx6="http://schemas.microsoft.com/office/drawing/2016/5/12/chartex" xmlns:cx5="http://schemas.microsoft.com/office/drawing/2016/5/11/chartex" xmlns:cx4="http://schemas.microsoft.com/office/drawing/2016/5/10/chartex" xmlns:cx3="http://schemas.microsoft.com/office/drawing/2016/5/9/chartex" xmlns:cx2="http://schemas.microsoft.com/office/drawing/2015/10/21/chartex" xmlns:cx1="http://schemas.microsoft.com/office/drawing/2015/9/8/chartex" xmlns:cx="http://schemas.microsoft.com/office/drawing/2014/chartex" xmlns:wpc="http://schemas.microsoft.com/office/word/2010/wordprocessingCanvas" xmlns="" val="0"/>
                         </a:ext>
                       </a:extLst>
                     </a:blip>
@@ -427,7 +190,10 @@
     <w:p/>
     <w:p>
       <w:r>
-        <w:t>Question 7:</w:t>
+        <w:t>Question 3</w:t>
+      </w:r>
+      <w:r>
+        <w:t>:</w:t>
       </w:r>
     </w:p>
     <w:p>
@@ -454,10 +220,10 @@
                     </pic:cNvPicPr>
                   </pic:nvPicPr>
                   <pic:blipFill>
-                    <a:blip r:embed="rId11">
+                    <a:blip r:embed="rId7">
                       <a:extLst>
                         <a:ext uri="{28A0092B-C50C-407E-A947-70E740481C1C}">
-                          <a14:useLocalDpi xmlns:a14="http://schemas.microsoft.com/office/drawing/2010/main" val="0"/>
+                          <a14:useLocalDpi xmlns:a14="http://schemas.microsoft.com/office/drawing/2010/main" xmlns:wps="http://schemas.microsoft.com/office/word/2010/wordprocessingShape" xmlns:wpi="http://schemas.microsoft.com/office/word/2010/wordprocessingInk" xmlns:wpg="http://schemas.microsoft.com/office/word/2010/wordprocessingGroup" xmlns:w16se="http://schemas.microsoft.com/office/word/2015/wordml/symex" xmlns:w15="http://schemas.microsoft.com/office/word/2012/wordml" xmlns:w14="http://schemas.microsoft.com/office/word/2010/wordml" xmlns:w="http://schemas.openxmlformats.org/wordprocessingml/2006/main" xmlns:w10="urn:schemas-microsoft-com:office:word" xmlns:wp14="http://schemas.microsoft.com/office/word/2010/wordprocessingDrawing" xmlns:v="urn:schemas-microsoft-com:vml" xmlns:o="urn:schemas-microsoft-com:office:office" xmlns:mc="http://schemas.openxmlformats.org/markup-compatibility/2006" xmlns:cx8="http://schemas.microsoft.com/office/drawing/2016/5/14/chartex" xmlns:cx7="http://schemas.microsoft.com/office/drawing/2016/5/13/chartex" xmlns:cx6="http://schemas.microsoft.com/office/drawing/2016/5/12/chartex" xmlns:cx5="http://schemas.microsoft.com/office/drawing/2016/5/11/chartex" xmlns:cx4="http://schemas.microsoft.com/office/drawing/2016/5/10/chartex" xmlns:cx3="http://schemas.microsoft.com/office/drawing/2016/5/9/chartex" xmlns:cx2="http://schemas.microsoft.com/office/drawing/2015/10/21/chartex" xmlns:cx1="http://schemas.microsoft.com/office/drawing/2015/9/8/chartex" xmlns:cx="http://schemas.microsoft.com/office/drawing/2014/chartex" xmlns:wpc="http://schemas.microsoft.com/office/word/2010/wordprocessingCanvas" xmlns="" val="0"/>
                         </a:ext>
                       </a:extLst>
                     </a:blip>
@@ -510,10 +276,10 @@
                     </pic:cNvPicPr>
                   </pic:nvPicPr>
                   <pic:blipFill>
-                    <a:blip r:embed="rId12">
+                    <a:blip r:embed="rId8">
                       <a:extLst>
                         <a:ext uri="{28A0092B-C50C-407E-A947-70E740481C1C}">
-                          <a14:useLocalDpi xmlns:a14="http://schemas.microsoft.com/office/drawing/2010/main" val="0"/>
+                          <a14:useLocalDpi xmlns:a14="http://schemas.microsoft.com/office/drawing/2010/main" xmlns:wps="http://schemas.microsoft.com/office/word/2010/wordprocessingShape" xmlns:wpi="http://schemas.microsoft.com/office/word/2010/wordprocessingInk" xmlns:wpg="http://schemas.microsoft.com/office/word/2010/wordprocessingGroup" xmlns:w16se="http://schemas.microsoft.com/office/word/2015/wordml/symex" xmlns:w15="http://schemas.microsoft.com/office/word/2012/wordml" xmlns:w14="http://schemas.microsoft.com/office/word/2010/wordml" xmlns:w="http://schemas.openxmlformats.org/wordprocessingml/2006/main" xmlns:w10="urn:schemas-microsoft-com:office:word" xmlns:wp14="http://schemas.microsoft.com/office/word/2010/wordprocessingDrawing" xmlns:v="urn:schemas-microsoft-com:vml" xmlns:o="urn:schemas-microsoft-com:office:office" xmlns:mc="http://schemas.openxmlformats.org/markup-compatibility/2006" xmlns:cx8="http://schemas.microsoft.com/office/drawing/2016/5/14/chartex" xmlns:cx7="http://schemas.microsoft.com/office/drawing/2016/5/13/chartex" xmlns:cx6="http://schemas.microsoft.com/office/drawing/2016/5/12/chartex" xmlns:cx5="http://schemas.microsoft.com/office/drawing/2016/5/11/chartex" xmlns:cx4="http://schemas.microsoft.com/office/drawing/2016/5/10/chartex" xmlns:cx3="http://schemas.microsoft.com/office/drawing/2016/5/9/chartex" xmlns:cx2="http://schemas.microsoft.com/office/drawing/2015/10/21/chartex" xmlns:cx1="http://schemas.microsoft.com/office/drawing/2015/9/8/chartex" xmlns:cx="http://schemas.microsoft.com/office/drawing/2014/chartex" xmlns:wpc="http://schemas.microsoft.com/office/word/2010/wordprocessingCanvas" xmlns="" val="0"/>
                         </a:ext>
                       </a:extLst>
                     </a:blip>
@@ -543,9 +309,14 @@
       </w:r>
     </w:p>
     <w:p>
-      <w:r>
-        <w:t>Question 8.</w:t>
-      </w:r>
+      <w:proofErr w:type="gramStart"/>
+      <w:r>
+        <w:t>Question 4</w:t>
+      </w:r>
+      <w:r>
+        <w:t>.</w:t>
+      </w:r>
+      <w:proofErr w:type="gramEnd"/>
     </w:p>
     <w:p>
       <w:r>
@@ -571,10 +342,10 @@
                     </pic:cNvPicPr>
                   </pic:nvPicPr>
                   <pic:blipFill>
-                    <a:blip r:embed="rId13">
+                    <a:blip r:embed="rId9">
                       <a:extLst>
                         <a:ext uri="{28A0092B-C50C-407E-A947-70E740481C1C}">
-                          <a14:useLocalDpi xmlns:a14="http://schemas.microsoft.com/office/drawing/2010/main" val="0"/>
+                          <a14:useLocalDpi xmlns:a14="http://schemas.microsoft.com/office/drawing/2010/main" xmlns:wps="http://schemas.microsoft.com/office/word/2010/wordprocessingShape" xmlns:wpi="http://schemas.microsoft.com/office/word/2010/wordprocessingInk" xmlns:wpg="http://schemas.microsoft.com/office/word/2010/wordprocessingGroup" xmlns:w16se="http://schemas.microsoft.com/office/word/2015/wordml/symex" xmlns:w15="http://schemas.microsoft.com/office/word/2012/wordml" xmlns:w14="http://schemas.microsoft.com/office/word/2010/wordml" xmlns:w="http://schemas.openxmlformats.org/wordprocessingml/2006/main" xmlns:w10="urn:schemas-microsoft-com:office:word" xmlns:wp14="http://schemas.microsoft.com/office/word/2010/wordprocessingDrawing" xmlns:v="urn:schemas-microsoft-com:vml" xmlns:o="urn:schemas-microsoft-com:office:office" xmlns:mc="http://schemas.openxmlformats.org/markup-compatibility/2006" xmlns:cx8="http://schemas.microsoft.com/office/drawing/2016/5/14/chartex" xmlns:cx7="http://schemas.microsoft.com/office/drawing/2016/5/13/chartex" xmlns:cx6="http://schemas.microsoft.com/office/drawing/2016/5/12/chartex" xmlns:cx5="http://schemas.microsoft.com/office/drawing/2016/5/11/chartex" xmlns:cx4="http://schemas.microsoft.com/office/drawing/2016/5/10/chartex" xmlns:cx3="http://schemas.microsoft.com/office/drawing/2016/5/9/chartex" xmlns:cx2="http://schemas.microsoft.com/office/drawing/2015/10/21/chartex" xmlns:cx1="http://schemas.microsoft.com/office/drawing/2015/9/8/chartex" xmlns:cx="http://schemas.microsoft.com/office/drawing/2014/chartex" xmlns:wpc="http://schemas.microsoft.com/office/word/2010/wordprocessingCanvas" xmlns="" val="0"/>
                         </a:ext>
                       </a:extLst>
                     </a:blip>
@@ -611,9 +382,14 @@
     <w:p/>
     <w:p/>
     <w:p>
-      <w:r>
-        <w:t>Question 9.</w:t>
-      </w:r>
+      <w:proofErr w:type="gramStart"/>
+      <w:r>
+        <w:t>Question 5</w:t>
+      </w:r>
+      <w:r>
+        <w:t>.</w:t>
+      </w:r>
+      <w:proofErr w:type="gramEnd"/>
     </w:p>
     <w:p>
       <w:r>
@@ -622,7 +398,7 @@
           <w:lang w:eastAsia="en-IN"/>
         </w:rPr>
         <w:drawing>
-          <wp:inline distT="0" distB="0" distL="0" distR="0" wp14:anchorId="3A6C97BF" wp14:editId="73063DBF">
+          <wp:inline distT="0" distB="0" distL="0" distR="0">
             <wp:extent cx="5728970" cy="1856740"/>
             <wp:effectExtent l="0" t="0" r="5080" b="0"/>
             <wp:docPr id="11" name="Picture 11" descr="C:\Users\Manan\AppData\Local\Microsoft\Windows\INetCache\Content.Word\2.png"/>
@@ -639,10 +415,10 @@
                     </pic:cNvPicPr>
                   </pic:nvPicPr>
                   <pic:blipFill>
-                    <a:blip r:embed="rId14">
+                    <a:blip r:embed="rId10">
                       <a:extLst>
                         <a:ext uri="{28A0092B-C50C-407E-A947-70E740481C1C}">
-                          <a14:useLocalDpi xmlns:a14="http://schemas.microsoft.com/office/drawing/2010/main" val="0"/>
+                          <a14:useLocalDpi xmlns:a14="http://schemas.microsoft.com/office/drawing/2010/main" xmlns:wps="http://schemas.microsoft.com/office/word/2010/wordprocessingShape" xmlns:wpi="http://schemas.microsoft.com/office/word/2010/wordprocessingInk" xmlns:wpg="http://schemas.microsoft.com/office/word/2010/wordprocessingGroup" xmlns:w16se="http://schemas.microsoft.com/office/word/2015/wordml/symex" xmlns:w15="http://schemas.microsoft.com/office/word/2012/wordml" xmlns:w14="http://schemas.microsoft.com/office/word/2010/wordml" xmlns:w="http://schemas.openxmlformats.org/wordprocessingml/2006/main" xmlns:w10="urn:schemas-microsoft-com:office:word" xmlns:wp14="http://schemas.microsoft.com/office/word/2010/wordprocessingDrawing" xmlns:v="urn:schemas-microsoft-com:vml" xmlns:o="urn:schemas-microsoft-com:office:office" xmlns:mc="http://schemas.openxmlformats.org/markup-compatibility/2006" xmlns:cx8="http://schemas.microsoft.com/office/drawing/2016/5/14/chartex" xmlns:cx7="http://schemas.microsoft.com/office/drawing/2016/5/13/chartex" xmlns:cx6="http://schemas.microsoft.com/office/drawing/2016/5/12/chartex" xmlns:cx5="http://schemas.microsoft.com/office/drawing/2016/5/11/chartex" xmlns:cx4="http://schemas.microsoft.com/office/drawing/2016/5/10/chartex" xmlns:cx3="http://schemas.microsoft.com/office/drawing/2016/5/9/chartex" xmlns:cx2="http://schemas.microsoft.com/office/drawing/2015/10/21/chartex" xmlns:cx1="http://schemas.microsoft.com/office/drawing/2015/9/8/chartex" xmlns:cx="http://schemas.microsoft.com/office/drawing/2014/chartex" xmlns:wpc="http://schemas.microsoft.com/office/word/2010/wordprocessingCanvas" xmlns="" val="0"/>
                         </a:ext>
                       </a:extLst>
                     </a:blip>
@@ -672,9 +448,14 @@
       </w:r>
     </w:p>
     <w:p>
-      <w:r>
-        <w:t>Question 10.</w:t>
-      </w:r>
+      <w:proofErr w:type="gramStart"/>
+      <w:r>
+        <w:t>Question 6</w:t>
+      </w:r>
+      <w:r>
+        <w:t>.</w:t>
+      </w:r>
+      <w:proofErr w:type="gramEnd"/>
     </w:p>
     <w:p>
       <w:r>
@@ -700,10 +481,10 @@
                     </pic:cNvPicPr>
                   </pic:nvPicPr>
                   <pic:blipFill>
-                    <a:blip r:embed="rId15">
+                    <a:blip r:embed="rId11">
                       <a:extLst>
                         <a:ext uri="{28A0092B-C50C-407E-A947-70E740481C1C}">
-                          <a14:useLocalDpi xmlns:a14="http://schemas.microsoft.com/office/drawing/2010/main" val="0"/>
+                          <a14:useLocalDpi xmlns:a14="http://schemas.microsoft.com/office/drawing/2010/main" xmlns:wps="http://schemas.microsoft.com/office/word/2010/wordprocessingShape" xmlns:wpi="http://schemas.microsoft.com/office/word/2010/wordprocessingInk" xmlns:wpg="http://schemas.microsoft.com/office/word/2010/wordprocessingGroup" xmlns:w16se="http://schemas.microsoft.com/office/word/2015/wordml/symex" xmlns:w15="http://schemas.microsoft.com/office/word/2012/wordml" xmlns:w14="http://schemas.microsoft.com/office/word/2010/wordml" xmlns:w="http://schemas.openxmlformats.org/wordprocessingml/2006/main" xmlns:w10="urn:schemas-microsoft-com:office:word" xmlns:wp14="http://schemas.microsoft.com/office/word/2010/wordprocessingDrawing" xmlns:v="urn:schemas-microsoft-com:vml" xmlns:o="urn:schemas-microsoft-com:office:office" xmlns:mc="http://schemas.openxmlformats.org/markup-compatibility/2006" xmlns:cx8="http://schemas.microsoft.com/office/drawing/2016/5/14/chartex" xmlns:cx7="http://schemas.microsoft.com/office/drawing/2016/5/13/chartex" xmlns:cx6="http://schemas.microsoft.com/office/drawing/2016/5/12/chartex" xmlns:cx5="http://schemas.microsoft.com/office/drawing/2016/5/11/chartex" xmlns:cx4="http://schemas.microsoft.com/office/drawing/2016/5/10/chartex" xmlns:cx3="http://schemas.microsoft.com/office/drawing/2016/5/9/chartex" xmlns:cx2="http://schemas.microsoft.com/office/drawing/2015/10/21/chartex" xmlns:cx1="http://schemas.microsoft.com/office/drawing/2015/9/8/chartex" xmlns:cx="http://schemas.microsoft.com/office/drawing/2014/chartex" xmlns:wpc="http://schemas.microsoft.com/office/word/2010/wordprocessingCanvas" xmlns="" val="0"/>
                         </a:ext>
                       </a:extLst>
                     </a:blip>
@@ -733,9 +514,14 @@
       </w:r>
     </w:p>
     <w:p>
-      <w:r>
-        <w:t>Question 11.</w:t>
-      </w:r>
+      <w:proofErr w:type="gramStart"/>
+      <w:r>
+        <w:t>Question 7</w:t>
+      </w:r>
+      <w:r>
+        <w:t>.</w:t>
+      </w:r>
+      <w:proofErr w:type="gramEnd"/>
     </w:p>
     <w:p>
       <w:r>
@@ -761,10 +547,10 @@
                     </pic:cNvPicPr>
                   </pic:nvPicPr>
                   <pic:blipFill>
-                    <a:blip r:embed="rId16">
+                    <a:blip r:embed="rId12">
                       <a:extLst>
                         <a:ext uri="{28A0092B-C50C-407E-A947-70E740481C1C}">
-                          <a14:useLocalDpi xmlns:a14="http://schemas.microsoft.com/office/drawing/2010/main" val="0"/>
+                          <a14:useLocalDpi xmlns:a14="http://schemas.microsoft.com/office/drawing/2010/main" xmlns:wps="http://schemas.microsoft.com/office/word/2010/wordprocessingShape" xmlns:wpi="http://schemas.microsoft.com/office/word/2010/wordprocessingInk" xmlns:wpg="http://schemas.microsoft.com/office/word/2010/wordprocessingGroup" xmlns:w16se="http://schemas.microsoft.com/office/word/2015/wordml/symex" xmlns:w15="http://schemas.microsoft.com/office/word/2012/wordml" xmlns:w14="http://schemas.microsoft.com/office/word/2010/wordml" xmlns:w="http://schemas.openxmlformats.org/wordprocessingml/2006/main" xmlns:w10="urn:schemas-microsoft-com:office:word" xmlns:wp14="http://schemas.microsoft.com/office/word/2010/wordprocessingDrawing" xmlns:v="urn:schemas-microsoft-com:vml" xmlns:o="urn:schemas-microsoft-com:office:office" xmlns:mc="http://schemas.openxmlformats.org/markup-compatibility/2006" xmlns:cx8="http://schemas.microsoft.com/office/drawing/2016/5/14/chartex" xmlns:cx7="http://schemas.microsoft.com/office/drawing/2016/5/13/chartex" xmlns:cx6="http://schemas.microsoft.com/office/drawing/2016/5/12/chartex" xmlns:cx5="http://schemas.microsoft.com/office/drawing/2016/5/11/chartex" xmlns:cx4="http://schemas.microsoft.com/office/drawing/2016/5/10/chartex" xmlns:cx3="http://schemas.microsoft.com/office/drawing/2016/5/9/chartex" xmlns:cx2="http://schemas.microsoft.com/office/drawing/2015/10/21/chartex" xmlns:cx1="http://schemas.microsoft.com/office/drawing/2015/9/8/chartex" xmlns:cx="http://schemas.microsoft.com/office/drawing/2014/chartex" xmlns:wpc="http://schemas.microsoft.com/office/word/2010/wordprocessingCanvas" xmlns="" val="0"/>
                         </a:ext>
                       </a:extLst>
                     </a:blip>
@@ -862,7 +648,21 @@
           <w:lang w:eastAsia="en-IN"/>
         </w:rPr>
         <w:lastRenderedPageBreak/>
-        <w:t>Question 12.</w:t>
+        <w:t xml:space="preserve">Question </w:t>
+      </w:r>
+      <w:r>
+        <w:rPr>
+          <w:noProof/>
+          <w:lang w:eastAsia="en-IN"/>
+        </w:rPr>
+        <w:t>8</w:t>
+      </w:r>
+      <w:r>
+        <w:rPr>
+          <w:noProof/>
+          <w:lang w:eastAsia="en-IN"/>
+        </w:rPr>
+        <w:t>.</w:t>
       </w:r>
     </w:p>
     <w:p>
@@ -895,10 +695,10 @@
                     </pic:cNvPicPr>
                   </pic:nvPicPr>
                   <pic:blipFill>
-                    <a:blip r:embed="rId17">
+                    <a:blip r:embed="rId13">
                       <a:extLst>
                         <a:ext uri="{28A0092B-C50C-407E-A947-70E740481C1C}">
-                          <a14:useLocalDpi xmlns:a14="http://schemas.microsoft.com/office/drawing/2010/main" val="0"/>
+                          <a14:useLocalDpi xmlns:a14="http://schemas.microsoft.com/office/drawing/2010/main" xmlns:wps="http://schemas.microsoft.com/office/word/2010/wordprocessingShape" xmlns:wpi="http://schemas.microsoft.com/office/word/2010/wordprocessingInk" xmlns:wpg="http://schemas.microsoft.com/office/word/2010/wordprocessingGroup" xmlns:w16se="http://schemas.microsoft.com/office/word/2015/wordml/symex" xmlns:w15="http://schemas.microsoft.com/office/word/2012/wordml" xmlns:w14="http://schemas.microsoft.com/office/word/2010/wordml" xmlns:w="http://schemas.openxmlformats.org/wordprocessingml/2006/main" xmlns:w10="urn:schemas-microsoft-com:office:word" xmlns:wp14="http://schemas.microsoft.com/office/word/2010/wordprocessingDrawing" xmlns:v="urn:schemas-microsoft-com:vml" xmlns:o="urn:schemas-microsoft-com:office:office" xmlns:mc="http://schemas.openxmlformats.org/markup-compatibility/2006" xmlns:cx8="http://schemas.microsoft.com/office/drawing/2016/5/14/chartex" xmlns:cx7="http://schemas.microsoft.com/office/drawing/2016/5/13/chartex" xmlns:cx6="http://schemas.microsoft.com/office/drawing/2016/5/12/chartex" xmlns:cx5="http://schemas.microsoft.com/office/drawing/2016/5/11/chartex" xmlns:cx4="http://schemas.microsoft.com/office/drawing/2016/5/10/chartex" xmlns:cx3="http://schemas.microsoft.com/office/drawing/2016/5/9/chartex" xmlns:cx2="http://schemas.microsoft.com/office/drawing/2015/10/21/chartex" xmlns:cx1="http://schemas.microsoft.com/office/drawing/2015/9/8/chartex" xmlns:cx="http://schemas.microsoft.com/office/drawing/2014/chartex" xmlns:wpc="http://schemas.microsoft.com/office/word/2010/wordprocessingCanvas" xmlns="" val="0"/>
                         </a:ext>
                       </a:extLst>
                     </a:blip>
@@ -957,10 +757,10 @@
                     </pic:cNvPicPr>
                   </pic:nvPicPr>
                   <pic:blipFill>
-                    <a:blip r:embed="rId18">
+                    <a:blip r:embed="rId14">
                       <a:extLst>
                         <a:ext uri="{28A0092B-C50C-407E-A947-70E740481C1C}">
-                          <a14:useLocalDpi xmlns:a14="http://schemas.microsoft.com/office/drawing/2010/main" val="0"/>
+                          <a14:useLocalDpi xmlns:a14="http://schemas.microsoft.com/office/drawing/2010/main" xmlns:wps="http://schemas.microsoft.com/office/word/2010/wordprocessingShape" xmlns:wpi="http://schemas.microsoft.com/office/word/2010/wordprocessingInk" xmlns:wpg="http://schemas.microsoft.com/office/word/2010/wordprocessingGroup" xmlns:w16se="http://schemas.microsoft.com/office/word/2015/wordml/symex" xmlns:w15="http://schemas.microsoft.com/office/word/2012/wordml" xmlns:w14="http://schemas.microsoft.com/office/word/2010/wordml" xmlns:w="http://schemas.openxmlformats.org/wordprocessingml/2006/main" xmlns:w10="urn:schemas-microsoft-com:office:word" xmlns:wp14="http://schemas.microsoft.com/office/word/2010/wordprocessingDrawing" xmlns:v="urn:schemas-microsoft-com:vml" xmlns:o="urn:schemas-microsoft-com:office:office" xmlns:mc="http://schemas.openxmlformats.org/markup-compatibility/2006" xmlns:cx8="http://schemas.microsoft.com/office/drawing/2016/5/14/chartex" xmlns:cx7="http://schemas.microsoft.com/office/drawing/2016/5/13/chartex" xmlns:cx6="http://schemas.microsoft.com/office/drawing/2016/5/12/chartex" xmlns:cx5="http://schemas.microsoft.com/office/drawing/2016/5/11/chartex" xmlns:cx4="http://schemas.microsoft.com/office/drawing/2016/5/10/chartex" xmlns:cx3="http://schemas.microsoft.com/office/drawing/2016/5/9/chartex" xmlns:cx2="http://schemas.microsoft.com/office/drawing/2015/10/21/chartex" xmlns:cx1="http://schemas.microsoft.com/office/drawing/2015/9/8/chartex" xmlns:cx="http://schemas.microsoft.com/office/drawing/2014/chartex" xmlns:wpc="http://schemas.microsoft.com/office/word/2010/wordprocessingCanvas" xmlns="" val="0"/>
                         </a:ext>
                       </a:extLst>
                     </a:blip>
@@ -1001,7 +801,14 @@
           <w:noProof/>
           <w:lang w:eastAsia="en-IN"/>
         </w:rPr>
-        <w:t>Question 13.</w:t>
+        <w:t>Question 9</w:t>
+      </w:r>
+      <w:r>
+        <w:rPr>
+          <w:noProof/>
+          <w:lang w:eastAsia="en-IN"/>
+        </w:rPr>
+        <w:t>.</w:t>
       </w:r>
     </w:p>
     <w:p>
@@ -1017,7 +824,7 @@
           <w:lang w:eastAsia="en-IN"/>
         </w:rPr>
         <w:drawing>
-          <wp:inline distT="0" distB="0" distL="0" distR="0" wp14:anchorId="380400B9" wp14:editId="0C9C93A6">
+          <wp:inline distT="0" distB="0" distL="0" distR="0">
             <wp:extent cx="5721985" cy="2597785"/>
             <wp:effectExtent l="0" t="0" r="0" b="0"/>
             <wp:docPr id="13" name="Picture 13" descr="C:\Users\Manan\AppData\Local\Microsoft\Windows\INetCache\Content.Word\13.png"/>
@@ -1034,10 +841,10 @@
                     </pic:cNvPicPr>
                   </pic:nvPicPr>
                   <pic:blipFill>
-                    <a:blip r:embed="rId19">
+                    <a:blip r:embed="rId15">
                       <a:extLst>
                         <a:ext uri="{28A0092B-C50C-407E-A947-70E740481C1C}">
-                          <a14:useLocalDpi xmlns:a14="http://schemas.microsoft.com/office/drawing/2010/main" val="0"/>
+                          <a14:useLocalDpi xmlns:a14="http://schemas.microsoft.com/office/drawing/2010/main" xmlns:wps="http://schemas.microsoft.com/office/word/2010/wordprocessingShape" xmlns:wpi="http://schemas.microsoft.com/office/word/2010/wordprocessingInk" xmlns:wpg="http://schemas.microsoft.com/office/word/2010/wordprocessingGroup" xmlns:w16se="http://schemas.microsoft.com/office/word/2015/wordml/symex" xmlns:w15="http://schemas.microsoft.com/office/word/2012/wordml" xmlns:w14="http://schemas.microsoft.com/office/word/2010/wordml" xmlns:w="http://schemas.openxmlformats.org/wordprocessingml/2006/main" xmlns:w10="urn:schemas-microsoft-com:office:word" xmlns:wp14="http://schemas.microsoft.com/office/word/2010/wordprocessingDrawing" xmlns:v="urn:schemas-microsoft-com:vml" xmlns:o="urn:schemas-microsoft-com:office:office" xmlns:mc="http://schemas.openxmlformats.org/markup-compatibility/2006" xmlns:cx8="http://schemas.microsoft.com/office/drawing/2016/5/14/chartex" xmlns:cx7="http://schemas.microsoft.com/office/drawing/2016/5/13/chartex" xmlns:cx6="http://schemas.microsoft.com/office/drawing/2016/5/12/chartex" xmlns:cx5="http://schemas.microsoft.com/office/drawing/2016/5/11/chartex" xmlns:cx4="http://schemas.microsoft.com/office/drawing/2016/5/10/chartex" xmlns:cx3="http://schemas.microsoft.com/office/drawing/2016/5/9/chartex" xmlns:cx2="http://schemas.microsoft.com/office/drawing/2015/10/21/chartex" xmlns:cx1="http://schemas.microsoft.com/office/drawing/2015/9/8/chartex" xmlns:cx="http://schemas.microsoft.com/office/drawing/2014/chartex" xmlns:wpc="http://schemas.microsoft.com/office/word/2010/wordprocessingCanvas" xmlns="" val="0"/>
                         </a:ext>
                       </a:extLst>
                     </a:blip>
@@ -1080,7 +887,7 @@
         </w:rPr>
         <w:lastRenderedPageBreak/>
         <w:drawing>
-          <wp:inline distT="0" distB="0" distL="0" distR="0" wp14:anchorId="6DD903FE" wp14:editId="397B2C6C">
+          <wp:inline distT="0" distB="0" distL="0" distR="0">
             <wp:extent cx="1392555" cy="3865245"/>
             <wp:effectExtent l="0" t="0" r="0" b="1905"/>
             <wp:docPr id="14" name="Picture 14" descr="C:\Users\Manan\AppData\Local\Microsoft\Windows\INetCache\Content.Word\13.1.png"/>
@@ -1097,10 +904,10 @@
                     </pic:cNvPicPr>
                   </pic:nvPicPr>
                   <pic:blipFill>
-                    <a:blip r:embed="rId20">
+                    <a:blip r:embed="rId16">
                       <a:extLst>
                         <a:ext uri="{28A0092B-C50C-407E-A947-70E740481C1C}">
-                          <a14:useLocalDpi xmlns:a14="http://schemas.microsoft.com/office/drawing/2010/main" val="0"/>
+                          <a14:useLocalDpi xmlns:a14="http://schemas.microsoft.com/office/drawing/2010/main" xmlns:wps="http://schemas.microsoft.com/office/word/2010/wordprocessingShape" xmlns:wpi="http://schemas.microsoft.com/office/word/2010/wordprocessingInk" xmlns:wpg="http://schemas.microsoft.com/office/word/2010/wordprocessingGroup" xmlns:w16se="http://schemas.microsoft.com/office/word/2015/wordml/symex" xmlns:w15="http://schemas.microsoft.com/office/word/2012/wordml" xmlns:w14="http://schemas.microsoft.com/office/word/2010/wordml" xmlns:w="http://schemas.openxmlformats.org/wordprocessingml/2006/main" xmlns:w10="urn:schemas-microsoft-com:office:word" xmlns:wp14="http://schemas.microsoft.com/office/word/2010/wordprocessingDrawing" xmlns:v="urn:schemas-microsoft-com:vml" xmlns:o="urn:schemas-microsoft-com:office:office" xmlns:mc="http://schemas.openxmlformats.org/markup-compatibility/2006" xmlns:cx8="http://schemas.microsoft.com/office/drawing/2016/5/14/chartex" xmlns:cx7="http://schemas.microsoft.com/office/drawing/2016/5/13/chartex" xmlns:cx6="http://schemas.microsoft.com/office/drawing/2016/5/12/chartex" xmlns:cx5="http://schemas.microsoft.com/office/drawing/2016/5/11/chartex" xmlns:cx4="http://schemas.microsoft.com/office/drawing/2016/5/10/chartex" xmlns:cx3="http://schemas.microsoft.com/office/drawing/2016/5/9/chartex" xmlns:cx2="http://schemas.microsoft.com/office/drawing/2015/10/21/chartex" xmlns:cx1="http://schemas.microsoft.com/office/drawing/2015/9/8/chartex" xmlns:cx="http://schemas.microsoft.com/office/drawing/2014/chartex" xmlns:wpc="http://schemas.microsoft.com/office/word/2010/wordprocessingCanvas" xmlns="" val="0"/>
                         </a:ext>
                       </a:extLst>
                     </a:blip>
@@ -1151,7 +958,7 @@
         </w:rPr>
         <w:lastRenderedPageBreak/>
         <w:drawing>
-          <wp:inline distT="0" distB="0" distL="0" distR="0" wp14:anchorId="4563FC88" wp14:editId="27DBCA52">
+          <wp:inline distT="0" distB="0" distL="0" distR="0">
             <wp:extent cx="3740785" cy="5514340"/>
             <wp:effectExtent l="0" t="0" r="0" b="0"/>
             <wp:docPr id="16" name="Picture 16" descr="C:\Users\Manan\AppData\Local\Microsoft\Windows\INetCache\Content.Word\13.2.png"/>
@@ -1168,10 +975,10 @@
                     </pic:cNvPicPr>
                   </pic:nvPicPr>
                   <pic:blipFill>
-                    <a:blip r:embed="rId21">
+                    <a:blip r:embed="rId17">
                       <a:extLst>
                         <a:ext uri="{28A0092B-C50C-407E-A947-70E740481C1C}">
-                          <a14:useLocalDpi xmlns:a14="http://schemas.microsoft.com/office/drawing/2010/main" val="0"/>
+                          <a14:useLocalDpi xmlns:a14="http://schemas.microsoft.com/office/drawing/2010/main" xmlns:wps="http://schemas.microsoft.com/office/word/2010/wordprocessingShape" xmlns:wpi="http://schemas.microsoft.com/office/word/2010/wordprocessingInk" xmlns:wpg="http://schemas.microsoft.com/office/word/2010/wordprocessingGroup" xmlns:w16se="http://schemas.microsoft.com/office/word/2015/wordml/symex" xmlns:w15="http://schemas.microsoft.com/office/word/2012/wordml" xmlns:w14="http://schemas.microsoft.com/office/word/2010/wordml" xmlns:w="http://schemas.openxmlformats.org/wordprocessingml/2006/main" xmlns:w10="urn:schemas-microsoft-com:office:word" xmlns:wp14="http://schemas.microsoft.com/office/word/2010/wordprocessingDrawing" xmlns:v="urn:schemas-microsoft-com:vml" xmlns:o="urn:schemas-microsoft-com:office:office" xmlns:mc="http://schemas.openxmlformats.org/markup-compatibility/2006" xmlns:cx8="http://schemas.microsoft.com/office/drawing/2016/5/14/chartex" xmlns:cx7="http://schemas.microsoft.com/office/drawing/2016/5/13/chartex" xmlns:cx6="http://schemas.microsoft.com/office/drawing/2016/5/12/chartex" xmlns:cx5="http://schemas.microsoft.com/office/drawing/2016/5/11/chartex" xmlns:cx4="http://schemas.microsoft.com/office/drawing/2016/5/10/chartex" xmlns:cx3="http://schemas.microsoft.com/office/drawing/2016/5/9/chartex" xmlns:cx2="http://schemas.microsoft.com/office/drawing/2015/10/21/chartex" xmlns:cx1="http://schemas.microsoft.com/office/drawing/2015/9/8/chartex" xmlns:cx="http://schemas.microsoft.com/office/drawing/2014/chartex" xmlns:wpc="http://schemas.microsoft.com/office/word/2010/wordprocessingCanvas" xmlns="" val="0"/>
                         </a:ext>
                       </a:extLst>
                     </a:blip>
@@ -1301,7 +1108,14 @@
           <w:lang w:eastAsia="en-IN"/>
         </w:rPr>
         <w:lastRenderedPageBreak/>
-        <w:t>Question 14.</w:t>
+        <w:t>Question 10</w:t>
+      </w:r>
+      <w:r>
+        <w:rPr>
+          <w:noProof/>
+          <w:lang w:eastAsia="en-IN"/>
+        </w:rPr>
+        <w:t>.</w:t>
       </w:r>
     </w:p>
     <w:p>
@@ -1317,7 +1131,7 @@
           <w:lang w:eastAsia="en-IN"/>
         </w:rPr>
         <w:drawing>
-          <wp:inline distT="0" distB="0" distL="0" distR="0" wp14:anchorId="34BF8BCF" wp14:editId="3363453D">
+          <wp:inline distT="0" distB="0" distL="0" distR="0">
             <wp:extent cx="5728970" cy="2860675"/>
             <wp:effectExtent l="0" t="0" r="5080" b="0"/>
             <wp:docPr id="24" name="Picture 24" descr="C:\Users\Manan\AppData\Local\Microsoft\Windows\INetCache\Content.Word\14.1.png"/>
@@ -1334,10 +1148,10 @@
                     </pic:cNvPicPr>
                   </pic:nvPicPr>
                   <pic:blipFill>
-                    <a:blip r:embed="rId22">
+                    <a:blip r:embed="rId18">
                       <a:extLst>
                         <a:ext uri="{28A0092B-C50C-407E-A947-70E740481C1C}">
-                          <a14:useLocalDpi xmlns:a14="http://schemas.microsoft.com/office/drawing/2010/main" val="0"/>
+                          <a14:useLocalDpi xmlns:a14="http://schemas.microsoft.com/office/drawing/2010/main" xmlns:wps="http://schemas.microsoft.com/office/word/2010/wordprocessingShape" xmlns:wpi="http://schemas.microsoft.com/office/word/2010/wordprocessingInk" xmlns:wpg="http://schemas.microsoft.com/office/word/2010/wordprocessingGroup" xmlns:w16se="http://schemas.microsoft.com/office/word/2015/wordml/symex" xmlns:w15="http://schemas.microsoft.com/office/word/2012/wordml" xmlns:w14="http://schemas.microsoft.com/office/word/2010/wordml" xmlns:w="http://schemas.openxmlformats.org/wordprocessingml/2006/main" xmlns:w10="urn:schemas-microsoft-com:office:word" xmlns:wp14="http://schemas.microsoft.com/office/word/2010/wordprocessingDrawing" xmlns:v="urn:schemas-microsoft-com:vml" xmlns:o="urn:schemas-microsoft-com:office:office" xmlns:mc="http://schemas.openxmlformats.org/markup-compatibility/2006" xmlns:cx8="http://schemas.microsoft.com/office/drawing/2016/5/14/chartex" xmlns:cx7="http://schemas.microsoft.com/office/drawing/2016/5/13/chartex" xmlns:cx6="http://schemas.microsoft.com/office/drawing/2016/5/12/chartex" xmlns:cx5="http://schemas.microsoft.com/office/drawing/2016/5/11/chartex" xmlns:cx4="http://schemas.microsoft.com/office/drawing/2016/5/10/chartex" xmlns:cx3="http://schemas.microsoft.com/office/drawing/2016/5/9/chartex" xmlns:cx2="http://schemas.microsoft.com/office/drawing/2015/10/21/chartex" xmlns:cx1="http://schemas.microsoft.com/office/drawing/2015/9/8/chartex" xmlns:cx="http://schemas.microsoft.com/office/drawing/2014/chartex" xmlns:wpc="http://schemas.microsoft.com/office/word/2010/wordprocessingCanvas" xmlns="" val="0"/>
                         </a:ext>
                       </a:extLst>
                     </a:blip>
@@ -1379,7 +1193,7 @@
           <w:lang w:eastAsia="en-IN"/>
         </w:rPr>
         <w:drawing>
-          <wp:inline distT="0" distB="0" distL="0" distR="0" wp14:anchorId="0264021E" wp14:editId="51B1DAEA">
+          <wp:inline distT="0" distB="0" distL="0" distR="0">
             <wp:extent cx="3512185" cy="5070475"/>
             <wp:effectExtent l="0" t="0" r="0" b="0"/>
             <wp:docPr id="25" name="Picture 25" descr="C:\Users\Manan\AppData\Local\Microsoft\Windows\INetCache\Content.Word\14.2.png"/>
@@ -1396,10 +1210,10 @@
                     </pic:cNvPicPr>
                   </pic:nvPicPr>
                   <pic:blipFill>
-                    <a:blip r:embed="rId23">
+                    <a:blip r:embed="rId19">
                       <a:extLst>
                         <a:ext uri="{28A0092B-C50C-407E-A947-70E740481C1C}">
-                          <a14:useLocalDpi xmlns:a14="http://schemas.microsoft.com/office/drawing/2010/main" val="0"/>
+                          <a14:useLocalDpi xmlns:a14="http://schemas.microsoft.com/office/drawing/2010/main" xmlns:wps="http://schemas.microsoft.com/office/word/2010/wordprocessingShape" xmlns:wpi="http://schemas.microsoft.com/office/word/2010/wordprocessingInk" xmlns:wpg="http://schemas.microsoft.com/office/word/2010/wordprocessingGroup" xmlns:w16se="http://schemas.microsoft.com/office/word/2015/wordml/symex" xmlns:w15="http://schemas.microsoft.com/office/word/2012/wordml" xmlns:w14="http://schemas.microsoft.com/office/word/2010/wordml" xmlns:w="http://schemas.openxmlformats.org/wordprocessingml/2006/main" xmlns:w10="urn:schemas-microsoft-com:office:word" xmlns:wp14="http://schemas.microsoft.com/office/word/2010/wordprocessingDrawing" xmlns:v="urn:schemas-microsoft-com:vml" xmlns:o="urn:schemas-microsoft-com:office:office" xmlns:mc="http://schemas.openxmlformats.org/markup-compatibility/2006" xmlns:cx8="http://schemas.microsoft.com/office/drawing/2016/5/14/chartex" xmlns:cx7="http://schemas.microsoft.com/office/drawing/2016/5/13/chartex" xmlns:cx6="http://schemas.microsoft.com/office/drawing/2016/5/12/chartex" xmlns:cx5="http://schemas.microsoft.com/office/drawing/2016/5/11/chartex" xmlns:cx4="http://schemas.microsoft.com/office/drawing/2016/5/10/chartex" xmlns:cx3="http://schemas.microsoft.com/office/drawing/2016/5/9/chartex" xmlns:cx2="http://schemas.microsoft.com/office/drawing/2015/10/21/chartex" xmlns:cx1="http://schemas.microsoft.com/office/drawing/2015/9/8/chartex" xmlns:cx="http://schemas.microsoft.com/office/drawing/2014/chartex" xmlns:wpc="http://schemas.microsoft.com/office/word/2010/wordprocessingCanvas" xmlns="" val="0"/>
                         </a:ext>
                       </a:extLst>
                     </a:blip>
@@ -1449,7 +1263,14 @@
           <w:lang w:eastAsia="en-IN"/>
         </w:rPr>
         <w:lastRenderedPageBreak/>
-        <w:t>Question 15.</w:t>
+        <w:t>Question 11</w:t>
+      </w:r>
+      <w:r>
+        <w:rPr>
+          <w:noProof/>
+          <w:lang w:eastAsia="en-IN"/>
+        </w:rPr>
+        <w:t>.</w:t>
       </w:r>
     </w:p>
     <w:p>
@@ -1482,10 +1303,10 @@
                     </pic:cNvPicPr>
                   </pic:nvPicPr>
                   <pic:blipFill>
-                    <a:blip r:embed="rId24">
+                    <a:blip r:embed="rId20">
                       <a:extLst>
                         <a:ext uri="{28A0092B-C50C-407E-A947-70E740481C1C}">
-                          <a14:useLocalDpi xmlns:a14="http://schemas.microsoft.com/office/drawing/2010/main" val="0"/>
+                          <a14:useLocalDpi xmlns:a14="http://schemas.microsoft.com/office/drawing/2010/main" xmlns:wps="http://schemas.microsoft.com/office/word/2010/wordprocessingShape" xmlns:wpi="http://schemas.microsoft.com/office/word/2010/wordprocessingInk" xmlns:wpg="http://schemas.microsoft.com/office/word/2010/wordprocessingGroup" xmlns:w16se="http://schemas.microsoft.com/office/word/2015/wordml/symex" xmlns:w15="http://schemas.microsoft.com/office/word/2012/wordml" xmlns:w14="http://schemas.microsoft.com/office/word/2010/wordml" xmlns:w="http://schemas.openxmlformats.org/wordprocessingml/2006/main" xmlns:w10="urn:schemas-microsoft-com:office:word" xmlns:wp14="http://schemas.microsoft.com/office/word/2010/wordprocessingDrawing" xmlns:v="urn:schemas-microsoft-com:vml" xmlns:o="urn:schemas-microsoft-com:office:office" xmlns:mc="http://schemas.openxmlformats.org/markup-compatibility/2006" xmlns:cx8="http://schemas.microsoft.com/office/drawing/2016/5/14/chartex" xmlns:cx7="http://schemas.microsoft.com/office/drawing/2016/5/13/chartex" xmlns:cx6="http://schemas.microsoft.com/office/drawing/2016/5/12/chartex" xmlns:cx5="http://schemas.microsoft.com/office/drawing/2016/5/11/chartex" xmlns:cx4="http://schemas.microsoft.com/office/drawing/2016/5/10/chartex" xmlns:cx3="http://schemas.microsoft.com/office/drawing/2016/5/9/chartex" xmlns:cx2="http://schemas.microsoft.com/office/drawing/2015/10/21/chartex" xmlns:cx1="http://schemas.microsoft.com/office/drawing/2015/9/8/chartex" xmlns:cx="http://schemas.microsoft.com/office/drawing/2014/chartex" xmlns:wpc="http://schemas.microsoft.com/office/word/2010/wordprocessingCanvas" xmlns="" val="0"/>
                         </a:ext>
                       </a:extLst>
                     </a:blip>
@@ -1550,7 +1371,14 @@
           <w:noProof/>
           <w:lang w:eastAsia="en-IN"/>
         </w:rPr>
-        <w:t>Question 16.</w:t>
+        <w:t>Question 12</w:t>
+      </w:r>
+      <w:r>
+        <w:rPr>
+          <w:noProof/>
+          <w:lang w:eastAsia="en-IN"/>
+        </w:rPr>
+        <w:t>.</w:t>
       </w:r>
     </w:p>
     <w:p>
@@ -1583,10 +1411,10 @@
                     </pic:cNvPicPr>
                   </pic:nvPicPr>
                   <pic:blipFill>
-                    <a:blip r:embed="rId25">
+                    <a:blip r:embed="rId21">
                       <a:extLst>
                         <a:ext uri="{28A0092B-C50C-407E-A947-70E740481C1C}">
-                          <a14:useLocalDpi xmlns:a14="http://schemas.microsoft.com/office/drawing/2010/main" val="0"/>
+                          <a14:useLocalDpi xmlns:a14="http://schemas.microsoft.com/office/drawing/2010/main" xmlns:wps="http://schemas.microsoft.com/office/word/2010/wordprocessingShape" xmlns:wpi="http://schemas.microsoft.com/office/word/2010/wordprocessingInk" xmlns:wpg="http://schemas.microsoft.com/office/word/2010/wordprocessingGroup" xmlns:w16se="http://schemas.microsoft.com/office/word/2015/wordml/symex" xmlns:w15="http://schemas.microsoft.com/office/word/2012/wordml" xmlns:w14="http://schemas.microsoft.com/office/word/2010/wordml" xmlns:w="http://schemas.openxmlformats.org/wordprocessingml/2006/main" xmlns:w10="urn:schemas-microsoft-com:office:word" xmlns:wp14="http://schemas.microsoft.com/office/word/2010/wordprocessingDrawing" xmlns:v="urn:schemas-microsoft-com:vml" xmlns:o="urn:schemas-microsoft-com:office:office" xmlns:mc="http://schemas.openxmlformats.org/markup-compatibility/2006" xmlns:cx8="http://schemas.microsoft.com/office/drawing/2016/5/14/chartex" xmlns:cx7="http://schemas.microsoft.com/office/drawing/2016/5/13/chartex" xmlns:cx6="http://schemas.microsoft.com/office/drawing/2016/5/12/chartex" xmlns:cx5="http://schemas.microsoft.com/office/drawing/2016/5/11/chartex" xmlns:cx4="http://schemas.microsoft.com/office/drawing/2016/5/10/chartex" xmlns:cx3="http://schemas.microsoft.com/office/drawing/2016/5/9/chartex" xmlns:cx2="http://schemas.microsoft.com/office/drawing/2015/10/21/chartex" xmlns:cx1="http://schemas.microsoft.com/office/drawing/2015/9/8/chartex" xmlns:cx="http://schemas.microsoft.com/office/drawing/2014/chartex" xmlns:wpc="http://schemas.microsoft.com/office/word/2010/wordprocessingCanvas" xmlns="" val="0"/>
                         </a:ext>
                       </a:extLst>
                     </a:blip>
@@ -1645,10 +1473,10 @@
                     </pic:cNvPicPr>
                   </pic:nvPicPr>
                   <pic:blipFill>
-                    <a:blip r:embed="rId26">
+                    <a:blip r:embed="rId22">
                       <a:extLst>
                         <a:ext uri="{28A0092B-C50C-407E-A947-70E740481C1C}">
-                          <a14:useLocalDpi xmlns:a14="http://schemas.microsoft.com/office/drawing/2010/main" val="0"/>
+                          <a14:useLocalDpi xmlns:a14="http://schemas.microsoft.com/office/drawing/2010/main" xmlns:wps="http://schemas.microsoft.com/office/word/2010/wordprocessingShape" xmlns:wpi="http://schemas.microsoft.com/office/word/2010/wordprocessingInk" xmlns:wpg="http://schemas.microsoft.com/office/word/2010/wordprocessingGroup" xmlns:w16se="http://schemas.microsoft.com/office/word/2015/wordml/symex" xmlns:w15="http://schemas.microsoft.com/office/word/2012/wordml" xmlns:w14="http://schemas.microsoft.com/office/word/2010/wordml" xmlns:w="http://schemas.openxmlformats.org/wordprocessingml/2006/main" xmlns:w10="urn:schemas-microsoft-com:office:word" xmlns:wp14="http://schemas.microsoft.com/office/word/2010/wordprocessingDrawing" xmlns:v="urn:schemas-microsoft-com:vml" xmlns:o="urn:schemas-microsoft-com:office:office" xmlns:mc="http://schemas.openxmlformats.org/markup-compatibility/2006" xmlns:cx8="http://schemas.microsoft.com/office/drawing/2016/5/14/chartex" xmlns:cx7="http://schemas.microsoft.com/office/drawing/2016/5/13/chartex" xmlns:cx6="http://schemas.microsoft.com/office/drawing/2016/5/12/chartex" xmlns:cx5="http://schemas.microsoft.com/office/drawing/2016/5/11/chartex" xmlns:cx4="http://schemas.microsoft.com/office/drawing/2016/5/10/chartex" xmlns:cx3="http://schemas.microsoft.com/office/drawing/2016/5/9/chartex" xmlns:cx2="http://schemas.microsoft.com/office/drawing/2015/10/21/chartex" xmlns:cx1="http://schemas.microsoft.com/office/drawing/2015/9/8/chartex" xmlns:cx="http://schemas.microsoft.com/office/drawing/2014/chartex" xmlns:wpc="http://schemas.microsoft.com/office/word/2010/wordprocessingCanvas" xmlns="" val="0"/>
                         </a:ext>
                       </a:extLst>
                     </a:blip>
@@ -1689,7 +1517,14 @@
           <w:noProof/>
           <w:lang w:eastAsia="en-IN"/>
         </w:rPr>
-        <w:t>Question 17.</w:t>
+        <w:t>Question 13</w:t>
+      </w:r>
+      <w:r>
+        <w:rPr>
+          <w:noProof/>
+          <w:lang w:eastAsia="en-IN"/>
+        </w:rPr>
+        <w:t>.</w:t>
       </w:r>
     </w:p>
     <w:p>
@@ -1723,10 +1558,10 @@
                     </pic:cNvPicPr>
                   </pic:nvPicPr>
                   <pic:blipFill>
-                    <a:blip r:embed="rId27">
+                    <a:blip r:embed="rId23">
                       <a:extLst>
                         <a:ext uri="{28A0092B-C50C-407E-A947-70E740481C1C}">
-                          <a14:useLocalDpi xmlns:a14="http://schemas.microsoft.com/office/drawing/2010/main" val="0"/>
+                          <a14:useLocalDpi xmlns:a14="http://schemas.microsoft.com/office/drawing/2010/main" xmlns:wps="http://schemas.microsoft.com/office/word/2010/wordprocessingShape" xmlns:wpi="http://schemas.microsoft.com/office/word/2010/wordprocessingInk" xmlns:wpg="http://schemas.microsoft.com/office/word/2010/wordprocessingGroup" xmlns:w16se="http://schemas.microsoft.com/office/word/2015/wordml/symex" xmlns:w15="http://schemas.microsoft.com/office/word/2012/wordml" xmlns:w14="http://schemas.microsoft.com/office/word/2010/wordml" xmlns:w="http://schemas.openxmlformats.org/wordprocessingml/2006/main" xmlns:w10="urn:schemas-microsoft-com:office:word" xmlns:wp14="http://schemas.microsoft.com/office/word/2010/wordprocessingDrawing" xmlns:v="urn:schemas-microsoft-com:vml" xmlns:o="urn:schemas-microsoft-com:office:office" xmlns:mc="http://schemas.openxmlformats.org/markup-compatibility/2006" xmlns:cx8="http://schemas.microsoft.com/office/drawing/2016/5/14/chartex" xmlns:cx7="http://schemas.microsoft.com/office/drawing/2016/5/13/chartex" xmlns:cx6="http://schemas.microsoft.com/office/drawing/2016/5/12/chartex" xmlns:cx5="http://schemas.microsoft.com/office/drawing/2016/5/11/chartex" xmlns:cx4="http://schemas.microsoft.com/office/drawing/2016/5/10/chartex" xmlns:cx3="http://schemas.microsoft.com/office/drawing/2016/5/9/chartex" xmlns:cx2="http://schemas.microsoft.com/office/drawing/2015/10/21/chartex" xmlns:cx1="http://schemas.microsoft.com/office/drawing/2015/9/8/chartex" xmlns:cx="http://schemas.microsoft.com/office/drawing/2014/chartex" xmlns:wpc="http://schemas.microsoft.com/office/word/2010/wordprocessingCanvas" xmlns="" val="0"/>
                         </a:ext>
                       </a:extLst>
                     </a:blip>
@@ -1785,10 +1620,10 @@
                     </pic:cNvPicPr>
                   </pic:nvPicPr>
                   <pic:blipFill>
-                    <a:blip r:embed="rId28">
+                    <a:blip r:embed="rId24">
                       <a:extLst>
                         <a:ext uri="{28A0092B-C50C-407E-A947-70E740481C1C}">
-                          <a14:useLocalDpi xmlns:a14="http://schemas.microsoft.com/office/drawing/2010/main" val="0"/>
+                          <a14:useLocalDpi xmlns:a14="http://schemas.microsoft.com/office/drawing/2010/main" xmlns:wps="http://schemas.microsoft.com/office/word/2010/wordprocessingShape" xmlns:wpi="http://schemas.microsoft.com/office/word/2010/wordprocessingInk" xmlns:wpg="http://schemas.microsoft.com/office/word/2010/wordprocessingGroup" xmlns:w16se="http://schemas.microsoft.com/office/word/2015/wordml/symex" xmlns:w15="http://schemas.microsoft.com/office/word/2012/wordml" xmlns:w14="http://schemas.microsoft.com/office/word/2010/wordml" xmlns:w="http://schemas.openxmlformats.org/wordprocessingml/2006/main" xmlns:w10="urn:schemas-microsoft-com:office:word" xmlns:wp14="http://schemas.microsoft.com/office/word/2010/wordprocessingDrawing" xmlns:v="urn:schemas-microsoft-com:vml" xmlns:o="urn:schemas-microsoft-com:office:office" xmlns:mc="http://schemas.openxmlformats.org/markup-compatibility/2006" xmlns:cx8="http://schemas.microsoft.com/office/drawing/2016/5/14/chartex" xmlns:cx7="http://schemas.microsoft.com/office/drawing/2016/5/13/chartex" xmlns:cx6="http://schemas.microsoft.com/office/drawing/2016/5/12/chartex" xmlns:cx5="http://schemas.microsoft.com/office/drawing/2016/5/11/chartex" xmlns:cx4="http://schemas.microsoft.com/office/drawing/2016/5/10/chartex" xmlns:cx3="http://schemas.microsoft.com/office/drawing/2016/5/9/chartex" xmlns:cx2="http://schemas.microsoft.com/office/drawing/2015/10/21/chartex" xmlns:cx1="http://schemas.microsoft.com/office/drawing/2015/9/8/chartex" xmlns:cx="http://schemas.microsoft.com/office/drawing/2014/chartex" xmlns:wpc="http://schemas.microsoft.com/office/word/2010/wordprocessingCanvas" xmlns="" val="0"/>
                         </a:ext>
                       </a:extLst>
                     </a:blip>
@@ -1829,7 +1664,14 @@
           <w:noProof/>
           <w:lang w:eastAsia="en-IN"/>
         </w:rPr>
-        <w:t>Question 18.</w:t>
+        <w:t>Question 14</w:t>
+      </w:r>
+      <w:r>
+        <w:rPr>
+          <w:noProof/>
+          <w:lang w:eastAsia="en-IN"/>
+        </w:rPr>
+        <w:t>.</w:t>
       </w:r>
     </w:p>
     <w:p>
@@ -1862,10 +1704,10 @@
                     </pic:cNvPicPr>
                   </pic:nvPicPr>
                   <pic:blipFill>
-                    <a:blip r:embed="rId29">
+                    <a:blip r:embed="rId25">
                       <a:extLst>
                         <a:ext uri="{28A0092B-C50C-407E-A947-70E740481C1C}">
-                          <a14:useLocalDpi xmlns:a14="http://schemas.microsoft.com/office/drawing/2010/main" val="0"/>
+                          <a14:useLocalDpi xmlns:a14="http://schemas.microsoft.com/office/drawing/2010/main" xmlns:wps="http://schemas.microsoft.com/office/word/2010/wordprocessingShape" xmlns:wpi="http://schemas.microsoft.com/office/word/2010/wordprocessingInk" xmlns:wpg="http://schemas.microsoft.com/office/word/2010/wordprocessingGroup" xmlns:w16se="http://schemas.microsoft.com/office/word/2015/wordml/symex" xmlns:w15="http://schemas.microsoft.com/office/word/2012/wordml" xmlns:w14="http://schemas.microsoft.com/office/word/2010/wordml" xmlns:w="http://schemas.openxmlformats.org/wordprocessingml/2006/main" xmlns:w10="urn:schemas-microsoft-com:office:word" xmlns:wp14="http://schemas.microsoft.com/office/word/2010/wordprocessingDrawing" xmlns:v="urn:schemas-microsoft-com:vml" xmlns:o="urn:schemas-microsoft-com:office:office" xmlns:mc="http://schemas.openxmlformats.org/markup-compatibility/2006" xmlns:cx8="http://schemas.microsoft.com/office/drawing/2016/5/14/chartex" xmlns:cx7="http://schemas.microsoft.com/office/drawing/2016/5/13/chartex" xmlns:cx6="http://schemas.microsoft.com/office/drawing/2016/5/12/chartex" xmlns:cx5="http://schemas.microsoft.com/office/drawing/2016/5/11/chartex" xmlns:cx4="http://schemas.microsoft.com/office/drawing/2016/5/10/chartex" xmlns:cx3="http://schemas.microsoft.com/office/drawing/2016/5/9/chartex" xmlns:cx2="http://schemas.microsoft.com/office/drawing/2015/10/21/chartex" xmlns:cx1="http://schemas.microsoft.com/office/drawing/2015/9/8/chartex" xmlns:cx="http://schemas.microsoft.com/office/drawing/2014/chartex" xmlns:wpc="http://schemas.microsoft.com/office/word/2010/wordprocessingCanvas" xmlns="" val="0"/>
                         </a:ext>
                       </a:extLst>
                     </a:blip>
@@ -1907,7 +1749,14 @@
           <w:lang w:eastAsia="en-IN"/>
         </w:rPr>
         <w:lastRenderedPageBreak/>
-        <w:t>Question 19.</w:t>
+        <w:t>Question 15</w:t>
+      </w:r>
+      <w:r>
+        <w:rPr>
+          <w:noProof/>
+          <w:lang w:eastAsia="en-IN"/>
+        </w:rPr>
+        <w:t>.</w:t>
       </w:r>
     </w:p>
     <w:p>
@@ -1940,10 +1789,10 @@
                     </pic:cNvPicPr>
                   </pic:nvPicPr>
                   <pic:blipFill>
-                    <a:blip r:embed="rId30">
+                    <a:blip r:embed="rId26">
                       <a:extLst>
                         <a:ext uri="{28A0092B-C50C-407E-A947-70E740481C1C}">
-                          <a14:useLocalDpi xmlns:a14="http://schemas.microsoft.com/office/drawing/2010/main" val="0"/>
+                          <a14:useLocalDpi xmlns:a14="http://schemas.microsoft.com/office/drawing/2010/main" xmlns:wps="http://schemas.microsoft.com/office/word/2010/wordprocessingShape" xmlns:wpi="http://schemas.microsoft.com/office/word/2010/wordprocessingInk" xmlns:wpg="http://schemas.microsoft.com/office/word/2010/wordprocessingGroup" xmlns:w16se="http://schemas.microsoft.com/office/word/2015/wordml/symex" xmlns:w15="http://schemas.microsoft.com/office/word/2012/wordml" xmlns:w14="http://schemas.microsoft.com/office/word/2010/wordml" xmlns:w="http://schemas.openxmlformats.org/wordprocessingml/2006/main" xmlns:w10="urn:schemas-microsoft-com:office:word" xmlns:wp14="http://schemas.microsoft.com/office/word/2010/wordprocessingDrawing" xmlns:v="urn:schemas-microsoft-com:vml" xmlns:o="urn:schemas-microsoft-com:office:office" xmlns:mc="http://schemas.openxmlformats.org/markup-compatibility/2006" xmlns:cx8="http://schemas.microsoft.com/office/drawing/2016/5/14/chartex" xmlns:cx7="http://schemas.microsoft.com/office/drawing/2016/5/13/chartex" xmlns:cx6="http://schemas.microsoft.com/office/drawing/2016/5/12/chartex" xmlns:cx5="http://schemas.microsoft.com/office/drawing/2016/5/11/chartex" xmlns:cx4="http://schemas.microsoft.com/office/drawing/2016/5/10/chartex" xmlns:cx3="http://schemas.microsoft.com/office/drawing/2016/5/9/chartex" xmlns:cx2="http://schemas.microsoft.com/office/drawing/2015/10/21/chartex" xmlns:cx1="http://schemas.microsoft.com/office/drawing/2015/9/8/chartex" xmlns:cx="http://schemas.microsoft.com/office/drawing/2014/chartex" xmlns:wpc="http://schemas.microsoft.com/office/word/2010/wordprocessingCanvas" xmlns="" val="0"/>
                         </a:ext>
                       </a:extLst>
                     </a:blip>
@@ -2002,10 +1851,10 @@
                     </pic:cNvPicPr>
                   </pic:nvPicPr>
                   <pic:blipFill>
-                    <a:blip r:embed="rId31">
+                    <a:blip r:embed="rId27">
                       <a:extLst>
                         <a:ext uri="{28A0092B-C50C-407E-A947-70E740481C1C}">
-                          <a14:useLocalDpi xmlns:a14="http://schemas.microsoft.com/office/drawing/2010/main" val="0"/>
+                          <a14:useLocalDpi xmlns:a14="http://schemas.microsoft.com/office/drawing/2010/main" xmlns:wps="http://schemas.microsoft.com/office/word/2010/wordprocessingShape" xmlns:wpi="http://schemas.microsoft.com/office/word/2010/wordprocessingInk" xmlns:wpg="http://schemas.microsoft.com/office/word/2010/wordprocessingGroup" xmlns:w16se="http://schemas.microsoft.com/office/word/2015/wordml/symex" xmlns:w15="http://schemas.microsoft.com/office/word/2012/wordml" xmlns:w14="http://schemas.microsoft.com/office/word/2010/wordml" xmlns:w="http://schemas.openxmlformats.org/wordprocessingml/2006/main" xmlns:w10="urn:schemas-microsoft-com:office:word" xmlns:wp14="http://schemas.microsoft.com/office/word/2010/wordprocessingDrawing" xmlns:v="urn:schemas-microsoft-com:vml" xmlns:o="urn:schemas-microsoft-com:office:office" xmlns:mc="http://schemas.openxmlformats.org/markup-compatibility/2006" xmlns:cx8="http://schemas.microsoft.com/office/drawing/2016/5/14/chartex" xmlns:cx7="http://schemas.microsoft.com/office/drawing/2016/5/13/chartex" xmlns:cx6="http://schemas.microsoft.com/office/drawing/2016/5/12/chartex" xmlns:cx5="http://schemas.microsoft.com/office/drawing/2016/5/11/chartex" xmlns:cx4="http://schemas.microsoft.com/office/drawing/2016/5/10/chartex" xmlns:cx3="http://schemas.microsoft.com/office/drawing/2016/5/9/chartex" xmlns:cx2="http://schemas.microsoft.com/office/drawing/2015/10/21/chartex" xmlns:cx1="http://schemas.microsoft.com/office/drawing/2015/9/8/chartex" xmlns:cx="http://schemas.microsoft.com/office/drawing/2014/chartex" xmlns:wpc="http://schemas.microsoft.com/office/word/2010/wordprocessingCanvas" xmlns="" val="0"/>
                         </a:ext>
                       </a:extLst>
                     </a:blip>
@@ -2046,7 +1895,14 @@
           <w:noProof/>
           <w:lang w:eastAsia="en-IN"/>
         </w:rPr>
-        <w:t>Question 20.</w:t>
+        <w:t>Question 16</w:t>
+      </w:r>
+      <w:r>
+        <w:rPr>
+          <w:noProof/>
+          <w:lang w:eastAsia="en-IN"/>
+        </w:rPr>
+        <w:t>.</w:t>
       </w:r>
     </w:p>
     <w:p>
@@ -2079,10 +1935,10 @@
                     </pic:cNvPicPr>
                   </pic:nvPicPr>
                   <pic:blipFill>
-                    <a:blip r:embed="rId32">
+                    <a:blip r:embed="rId28">
                       <a:extLst>
                         <a:ext uri="{28A0092B-C50C-407E-A947-70E740481C1C}">
-                          <a14:useLocalDpi xmlns:a14="http://schemas.microsoft.com/office/drawing/2010/main" val="0"/>
+                          <a14:useLocalDpi xmlns:a14="http://schemas.microsoft.com/office/drawing/2010/main" xmlns:wps="http://schemas.microsoft.com/office/word/2010/wordprocessingShape" xmlns:wpi="http://schemas.microsoft.com/office/word/2010/wordprocessingInk" xmlns:wpg="http://schemas.microsoft.com/office/word/2010/wordprocessingGroup" xmlns:w16se="http://schemas.microsoft.com/office/word/2015/wordml/symex" xmlns:w15="http://schemas.microsoft.com/office/word/2012/wordml" xmlns:w14="http://schemas.microsoft.com/office/word/2010/wordml" xmlns:w="http://schemas.openxmlformats.org/wordprocessingml/2006/main" xmlns:w10="urn:schemas-microsoft-com:office:word" xmlns:wp14="http://schemas.microsoft.com/office/word/2010/wordprocessingDrawing" xmlns:v="urn:schemas-microsoft-com:vml" xmlns:o="urn:schemas-microsoft-com:office:office" xmlns:mc="http://schemas.openxmlformats.org/markup-compatibility/2006" xmlns:cx8="http://schemas.microsoft.com/office/drawing/2016/5/14/chartex" xmlns:cx7="http://schemas.microsoft.com/office/drawing/2016/5/13/chartex" xmlns:cx6="http://schemas.microsoft.com/office/drawing/2016/5/12/chartex" xmlns:cx5="http://schemas.microsoft.com/office/drawing/2016/5/11/chartex" xmlns:cx4="http://schemas.microsoft.com/office/drawing/2016/5/10/chartex" xmlns:cx3="http://schemas.microsoft.com/office/drawing/2016/5/9/chartex" xmlns:cx2="http://schemas.microsoft.com/office/drawing/2015/10/21/chartex" xmlns:cx1="http://schemas.microsoft.com/office/drawing/2015/9/8/chartex" xmlns:cx="http://schemas.microsoft.com/office/drawing/2014/chartex" xmlns:wpc="http://schemas.microsoft.com/office/word/2010/wordprocessingCanvas" xmlns="" val="0"/>
                         </a:ext>
                       </a:extLst>
                     </a:blip>
@@ -2156,7 +2012,14 @@
           <w:lang w:eastAsia="en-IN"/>
         </w:rPr>
         <w:lastRenderedPageBreak/>
-        <w:t>Question 21.</w:t>
+        <w:t>Question 17</w:t>
+      </w:r>
+      <w:r>
+        <w:rPr>
+          <w:noProof/>
+          <w:lang w:eastAsia="en-IN"/>
+        </w:rPr>
+        <w:t>.</w:t>
       </w:r>
     </w:p>
     <w:p>
@@ -2189,10 +2052,10 @@
                     </pic:cNvPicPr>
                   </pic:nvPicPr>
                   <pic:blipFill>
-                    <a:blip r:embed="rId33">
+                    <a:blip r:embed="rId29">
                       <a:extLst>
                         <a:ext uri="{28A0092B-C50C-407E-A947-70E740481C1C}">
-                          <a14:useLocalDpi xmlns:a14="http://schemas.microsoft.com/office/drawing/2010/main" val="0"/>
+                          <a14:useLocalDpi xmlns:a14="http://schemas.microsoft.com/office/drawing/2010/main" xmlns:wps="http://schemas.microsoft.com/office/word/2010/wordprocessingShape" xmlns:wpi="http://schemas.microsoft.com/office/word/2010/wordprocessingInk" xmlns:wpg="http://schemas.microsoft.com/office/word/2010/wordprocessingGroup" xmlns:w16se="http://schemas.microsoft.com/office/word/2015/wordml/symex" xmlns:w15="http://schemas.microsoft.com/office/word/2012/wordml" xmlns:w14="http://schemas.microsoft.com/office/word/2010/wordml" xmlns:w="http://schemas.openxmlformats.org/wordprocessingml/2006/main" xmlns:w10="urn:schemas-microsoft-com:office:word" xmlns:wp14="http://schemas.microsoft.com/office/word/2010/wordprocessingDrawing" xmlns:v="urn:schemas-microsoft-com:vml" xmlns:o="urn:schemas-microsoft-com:office:office" xmlns:mc="http://schemas.openxmlformats.org/markup-compatibility/2006" xmlns:cx8="http://schemas.microsoft.com/office/drawing/2016/5/14/chartex" xmlns:cx7="http://schemas.microsoft.com/office/drawing/2016/5/13/chartex" xmlns:cx6="http://schemas.microsoft.com/office/drawing/2016/5/12/chartex" xmlns:cx5="http://schemas.microsoft.com/office/drawing/2016/5/11/chartex" xmlns:cx4="http://schemas.microsoft.com/office/drawing/2016/5/10/chartex" xmlns:cx3="http://schemas.microsoft.com/office/drawing/2016/5/9/chartex" xmlns:cx2="http://schemas.microsoft.com/office/drawing/2015/10/21/chartex" xmlns:cx1="http://schemas.microsoft.com/office/drawing/2015/9/8/chartex" xmlns:cx="http://schemas.microsoft.com/office/drawing/2014/chartex" xmlns:wpc="http://schemas.microsoft.com/office/word/2010/wordprocessingCanvas" xmlns="" val="0"/>
                         </a:ext>
                       </a:extLst>
                     </a:blip>
@@ -2233,7 +2096,14 @@
           <w:noProof/>
           <w:lang w:eastAsia="en-IN"/>
         </w:rPr>
-        <w:t>Question 22.</w:t>
+        <w:t>Question 18</w:t>
+      </w:r>
+      <w:r>
+        <w:rPr>
+          <w:noProof/>
+          <w:lang w:eastAsia="en-IN"/>
+        </w:rPr>
+        <w:t>.</w:t>
       </w:r>
     </w:p>
     <w:p>
@@ -2266,10 +2136,10 @@
                     </pic:cNvPicPr>
                   </pic:nvPicPr>
                   <pic:blipFill>
-                    <a:blip r:embed="rId34">
+                    <a:blip r:embed="rId30">
                       <a:extLst>
                         <a:ext uri="{28A0092B-C50C-407E-A947-70E740481C1C}">
-                          <a14:useLocalDpi xmlns:a14="http://schemas.microsoft.com/office/drawing/2010/main" val="0"/>
+                          <a14:useLocalDpi xmlns:a14="http://schemas.microsoft.com/office/drawing/2010/main" xmlns:wps="http://schemas.microsoft.com/office/word/2010/wordprocessingShape" xmlns:wpi="http://schemas.microsoft.com/office/word/2010/wordprocessingInk" xmlns:wpg="http://schemas.microsoft.com/office/word/2010/wordprocessingGroup" xmlns:w16se="http://schemas.microsoft.com/office/word/2015/wordml/symex" xmlns:w15="http://schemas.microsoft.com/office/word/2012/wordml" xmlns:w14="http://schemas.microsoft.com/office/word/2010/wordml" xmlns:w="http://schemas.openxmlformats.org/wordprocessingml/2006/main" xmlns:w10="urn:schemas-microsoft-com:office:word" xmlns:wp14="http://schemas.microsoft.com/office/word/2010/wordprocessingDrawing" xmlns:v="urn:schemas-microsoft-com:vml" xmlns:o="urn:schemas-microsoft-com:office:office" xmlns:mc="http://schemas.openxmlformats.org/markup-compatibility/2006" xmlns:cx8="http://schemas.microsoft.com/office/drawing/2016/5/14/chartex" xmlns:cx7="http://schemas.microsoft.com/office/drawing/2016/5/13/chartex" xmlns:cx6="http://schemas.microsoft.com/office/drawing/2016/5/12/chartex" xmlns:cx5="http://schemas.microsoft.com/office/drawing/2016/5/11/chartex" xmlns:cx4="http://schemas.microsoft.com/office/drawing/2016/5/10/chartex" xmlns:cx3="http://schemas.microsoft.com/office/drawing/2016/5/9/chartex" xmlns:cx2="http://schemas.microsoft.com/office/drawing/2015/10/21/chartex" xmlns:cx1="http://schemas.microsoft.com/office/drawing/2015/9/8/chartex" xmlns:cx="http://schemas.microsoft.com/office/drawing/2014/chartex" xmlns:wpc="http://schemas.microsoft.com/office/word/2010/wordprocessingCanvas" xmlns="" val="0"/>
                         </a:ext>
                       </a:extLst>
                     </a:blip>
@@ -2319,7 +2189,7 @@
 </file>
 
 <file path=word/styles.xml><?xml version="1.0" encoding="utf-8"?>
-<w:styles xmlns:mc="http://schemas.openxmlformats.org/markup-compatibility/2006" xmlns:r="http://schemas.openxmlformats.org/officeDocument/2006/relationships" xmlns:w="http://schemas.openxmlformats.org/wordprocessingml/2006/main" xmlns:w14="http://schemas.microsoft.com/office/word/2010/wordml" xmlns:w15="http://schemas.microsoft.com/office/word/2012/wordml" xmlns:w16se="http://schemas.microsoft.com/office/word/2015/wordml/symex" mc:Ignorable="w14 w15 w16se">
+<w:styles xmlns:r="http://schemas.openxmlformats.org/officeDocument/2006/relationships" xmlns:w="http://schemas.openxmlformats.org/wordprocessingml/2006/main">
   <w:docDefaults>
     <w:rPrDefault>
       <w:rPr>
@@ -2335,385 +2205,149 @@
       </w:pPr>
     </w:pPrDefault>
   </w:docDefaults>
-  <w:latentStyles w:defLockedState="0" w:defUIPriority="99" w:defSemiHidden="0" w:defUnhideWhenUsed="0" w:defQFormat="0" w:count="374">
-    <w:lsdException w:name="Normal" w:uiPriority="0" w:qFormat="1"/>
-    <w:lsdException w:name="heading 1" w:uiPriority="9" w:qFormat="1"/>
-    <w:lsdException w:name="heading 2" w:semiHidden="1" w:uiPriority="9" w:unhideWhenUsed="1" w:qFormat="1"/>
-    <w:lsdException w:name="heading 3" w:semiHidden="1" w:uiPriority="9" w:unhideWhenUsed="1" w:qFormat="1"/>
-    <w:lsdException w:name="heading 4" w:semiHidden="1" w:uiPriority="9" w:unhideWhenUsed="1" w:qFormat="1"/>
-    <w:lsdException w:name="heading 5" w:semiHidden="1" w:uiPriority="9" w:unhideWhenUsed="1" w:qFormat="1"/>
-    <w:lsdException w:name="heading 6" w:semiHidden="1" w:uiPriority="9" w:unhideWhenUsed="1" w:qFormat="1"/>
-    <w:lsdException w:name="heading 7" w:semiHidden="1" w:uiPriority="9" w:unhideWhenUsed="1" w:qFormat="1"/>
-    <w:lsdException w:name="heading 8" w:semiHidden="1" w:uiPriority="9" w:unhideWhenUsed="1" w:qFormat="1"/>
-    <w:lsdException w:name="heading 9" w:semiHidden="1" w:uiPriority="9" w:unhideWhenUsed="1" w:qFormat="1"/>
-    <w:lsdException w:name="index 1" w:semiHidden="1" w:unhideWhenUsed="1"/>
-    <w:lsdException w:name="index 2" w:semiHidden="1" w:unhideWhenUsed="1"/>
-    <w:lsdException w:name="index 3" w:semiHidden="1" w:unhideWhenUsed="1"/>
-    <w:lsdException w:name="index 4" w:semiHidden="1" w:unhideWhenUsed="1"/>
-    <w:lsdException w:name="index 5" w:semiHidden="1" w:unhideWhenUsed="1"/>
-    <w:lsdException w:name="index 6" w:semiHidden="1" w:unhideWhenUsed="1"/>
-    <w:lsdException w:name="index 7" w:semiHidden="1" w:unhideWhenUsed="1"/>
-    <w:lsdException w:name="index 8" w:semiHidden="1" w:unhideWhenUsed="1"/>
-    <w:lsdException w:name="index 9" w:semiHidden="1" w:unhideWhenUsed="1"/>
-    <w:lsdException w:name="toc 1" w:semiHidden="1" w:uiPriority="39" w:unhideWhenUsed="1"/>
-    <w:lsdException w:name="toc 2" w:semiHidden="1" w:uiPriority="39" w:unhideWhenUsed="1"/>
-    <w:lsdException w:name="toc 3" w:semiHidden="1" w:uiPriority="39" w:unhideWhenUsed="1"/>
-    <w:lsdException w:name="toc 4" w:semiHidden="1" w:uiPriority="39" w:unhideWhenUsed="1"/>
-    <w:lsdException w:name="toc 5" w:semiHidden="1" w:uiPriority="39" w:unhideWhenUsed="1"/>
-    <w:lsdException w:name="toc 6" w:semiHidden="1" w:uiPriority="39" w:unhideWhenUsed="1"/>
-    <w:lsdException w:name="toc 7" w:semiHidden="1" w:uiPriority="39" w:unhideWhenUsed="1"/>
-    <w:lsdException w:name="toc 8" w:semiHidden="1" w:uiPriority="39" w:unhideWhenUsed="1"/>
-    <w:lsdException w:name="toc 9" w:semiHidden="1" w:uiPriority="39" w:unhideWhenUsed="1"/>
-    <w:lsdException w:name="Normal Indent" w:semiHidden="1" w:unhideWhenUsed="1"/>
-    <w:lsdException w:name="footnote text" w:semiHidden="1" w:unhideWhenUsed="1"/>
-    <w:lsdException w:name="annotation text" w:semiHidden="1" w:unhideWhenUsed="1"/>
-    <w:lsdException w:name="header" w:semiHidden="1" w:unhideWhenUsed="1"/>
-    <w:lsdException w:name="footer" w:semiHidden="1" w:unhideWhenUsed="1"/>
-    <w:lsdException w:name="index heading" w:semiHidden="1" w:unhideWhenUsed="1"/>
-    <w:lsdException w:name="caption" w:semiHidden="1" w:uiPriority="35" w:unhideWhenUsed="1" w:qFormat="1"/>
-    <w:lsdException w:name="table of figures" w:semiHidden="1" w:unhideWhenUsed="1"/>
-    <w:lsdException w:name="envelope address" w:semiHidden="1" w:unhideWhenUsed="1"/>
-    <w:lsdException w:name="envelope return" w:semiHidden="1" w:unhideWhenUsed="1"/>
-    <w:lsdException w:name="footnote reference" w:semiHidden="1" w:unhideWhenUsed="1"/>
-    <w:lsdException w:name="annotation reference" w:semiHidden="1" w:unhideWhenUsed="1"/>
-    <w:lsdException w:name="line number" w:semiHidden="1" w:unhideWhenUsed="1"/>
-    <w:lsdException w:name="page number" w:semiHidden="1" w:unhideWhenUsed="1"/>
-    <w:lsdException w:name="endnote reference" w:semiHidden="1" w:unhideWhenUsed="1"/>
-    <w:lsdException w:name="endnote text" w:semiHidden="1" w:unhideWhenUsed="1"/>
-    <w:lsdException w:name="table of authorities" w:semiHidden="1" w:unhideWhenUsed="1"/>
-    <w:lsdException w:name="macro" w:semiHidden="1" w:unhideWhenUsed="1"/>
-    <w:lsdException w:name="toa heading" w:semiHidden="1" w:unhideWhenUsed="1"/>
-    <w:lsdException w:name="List" w:semiHidden="1" w:unhideWhenUsed="1"/>
-    <w:lsdException w:name="List Bullet" w:semiHidden="1" w:unhideWhenUsed="1"/>
-    <w:lsdException w:name="List Number" w:semiHidden="1" w:unhideWhenUsed="1"/>
-    <w:lsdException w:name="List 2" w:semiHidden="1" w:unhideWhenUsed="1"/>
-    <w:lsdException w:name="List 3" w:semiHidden="1" w:unhideWhenUsed="1"/>
-    <w:lsdException w:name="List 4" w:semiHidden="1" w:unhideWhenUsed="1"/>
-    <w:lsdException w:name="List 5" w:semiHidden="1" w:unhideWhenUsed="1"/>
-    <w:lsdException w:name="List Bullet 2" w:semiHidden="1" w:unhideWhenUsed="1"/>
-    <w:lsdException w:name="List Bullet 3" w:semiHidden="1" w:unhideWhenUsed="1"/>
-    <w:lsdException w:name="List Bullet 4" w:semiHidden="1" w:unhideWhenUsed="1"/>
-    <w:lsdException w:name="List Bullet 5" w:semiHidden="1" w:unhideWhenUsed="1"/>
-    <w:lsdException w:name="List Number 2" w:semiHidden="1" w:unhideWhenUsed="1"/>
-    <w:lsdException w:name="List Number 3" w:semiHidden="1" w:unhideWhenUsed="1"/>
-    <w:lsdException w:name="List Number 4" w:semiHidden="1" w:unhideWhenUsed="1"/>
-    <w:lsdException w:name="List Number 5" w:semiHidden="1" w:unhideWhenUsed="1"/>
-    <w:lsdException w:name="Title" w:uiPriority="10" w:qFormat="1"/>
-    <w:lsdException w:name="Closing" w:semiHidden="1" w:unhideWhenUsed="1"/>
-    <w:lsdException w:name="Signature" w:semiHidden="1" w:unhideWhenUsed="1"/>
-    <w:lsdException w:name="Default Paragraph Font" w:semiHidden="1" w:uiPriority="1" w:unhideWhenUsed="1"/>
-    <w:lsdException w:name="Body Text" w:semiHidden="1" w:unhideWhenUsed="1"/>
-    <w:lsdException w:name="Body Text Indent" w:semiHidden="1" w:unhideWhenUsed="1"/>
-    <w:lsdException w:name="List Continue" w:semiHidden="1" w:unhideWhenUsed="1"/>
-    <w:lsdException w:name="List Continue 2" w:semiHidden="1" w:unhideWhenUsed="1"/>
-    <w:lsdException w:name="List Continue 3" w:semiHidden="1" w:unhideWhenUsed="1"/>
-    <w:lsdException w:name="List Continue 4" w:semiHidden="1" w:unhideWhenUsed="1"/>
-    <w:lsdException w:name="List Continue 5" w:semiHidden="1" w:unhideWhenUsed="1"/>
-    <w:lsdException w:name="Message Header" w:semiHidden="1" w:unhideWhenUsed="1"/>
-    <w:lsdException w:name="Subtitle" w:uiPriority="11" w:qFormat="1"/>
-    <w:lsdException w:name="Salutation" w:semiHidden="1" w:unhideWhenUsed="1"/>
-    <w:lsdException w:name="Date" w:semiHidden="1" w:unhideWhenUsed="1"/>
-    <w:lsdException w:name="Body Text First Indent" w:semiHidden="1" w:unhideWhenUsed="1"/>
-    <w:lsdException w:name="Body Text First Indent 2" w:semiHidden="1" w:unhideWhenUsed="1"/>
-    <w:lsdException w:name="Note Heading" w:semiHidden="1" w:unhideWhenUsed="1"/>
-    <w:lsdException w:name="Body Text 2" w:semiHidden="1" w:unhideWhenUsed="1"/>
-    <w:lsdException w:name="Body Text 3" w:semiHidden="1" w:unhideWhenUsed="1"/>
-    <w:lsdException w:name="Body Text Indent 2" w:semiHidden="1" w:unhideWhenUsed="1"/>
-    <w:lsdException w:name="Body Text Indent 3" w:semiHidden="1" w:unhideWhenUsed="1"/>
-    <w:lsdException w:name="Block Text" w:semiHidden="1" w:unhideWhenUsed="1"/>
-    <w:lsdException w:name="Hyperlink" w:semiHidden="1" w:unhideWhenUsed="1"/>
-    <w:lsdException w:name="FollowedHyperlink" w:semiHidden="1" w:unhideWhenUsed="1"/>
-    <w:lsdException w:name="Strong" w:uiPriority="22" w:qFormat="1"/>
-    <w:lsdException w:name="Emphasis" w:uiPriority="20" w:qFormat="1"/>
-    <w:lsdException w:name="Document Map" w:semiHidden="1" w:unhideWhenUsed="1"/>
-    <w:lsdException w:name="Plain Text" w:semiHidden="1" w:unhideWhenUsed="1"/>
-    <w:lsdException w:name="E-mail Signature" w:semiHidden="1" w:unhideWhenUsed="1"/>
-    <w:lsdException w:name="HTML Top of Form" w:semiHidden="1" w:unhideWhenUsed="1"/>
-    <w:lsdException w:name="HTML Bottom of Form" w:semiHidden="1" w:unhideWhenUsed="1"/>
-    <w:lsdException w:name="Normal (Web)" w:semiHidden="1" w:unhideWhenUsed="1"/>
-    <w:lsdException w:name="HTML Acronym" w:semiHidden="1" w:unhideWhenUsed="1"/>
-    <w:lsdException w:name="HTML Address" w:semiHidden="1" w:unhideWhenUsed="1"/>
-    <w:lsdException w:name="HTML Cite" w:semiHidden="1" w:unhideWhenUsed="1"/>
-    <w:lsdException w:name="HTML Code" w:semiHidden="1" w:unhideWhenUsed="1"/>
-    <w:lsdException w:name="HTML Definition" w:semiHidden="1" w:unhideWhenUsed="1"/>
-    <w:lsdException w:name="HTML Keyboard" w:semiHidden="1" w:unhideWhenUsed="1"/>
-    <w:lsdException w:name="HTML Preformatted" w:semiHidden="1" w:unhideWhenUsed="1"/>
-    <w:lsdException w:name="HTML Sample" w:semiHidden="1" w:unhideWhenUsed="1"/>
-    <w:lsdException w:name="HTML Typewriter" w:semiHidden="1" w:unhideWhenUsed="1"/>
-    <w:lsdException w:name="HTML Variable" w:semiHidden="1" w:unhideWhenUsed="1"/>
-    <w:lsdException w:name="Normal Table" w:semiHidden="1" w:unhideWhenUsed="1"/>
-    <w:lsdException w:name="annotation subject" w:semiHidden="1" w:unhideWhenUsed="1"/>
-    <w:lsdException w:name="No List" w:semiHidden="1" w:unhideWhenUsed="1"/>
-    <w:lsdException w:name="Outline List 1" w:semiHidden="1" w:unhideWhenUsed="1"/>
-    <w:lsdException w:name="Outline List 2" w:semiHidden="1" w:unhideWhenUsed="1"/>
-    <w:lsdException w:name="Outline List 3" w:semiHidden="1" w:unhideWhenUsed="1"/>
-    <w:lsdException w:name="Table Simple 1" w:semiHidden="1" w:unhideWhenUsed="1"/>
-    <w:lsdException w:name="Table Simple 2" w:semiHidden="1" w:unhideWhenUsed="1"/>
-    <w:lsdException w:name="Table Simple 3" w:semiHidden="1" w:unhideWhenUsed="1"/>
-    <w:lsdException w:name="Table Classic 1" w:semiHidden="1" w:unhideWhenUsed="1"/>
-    <w:lsdException w:name="Table Classic 2" w:semiHidden="1" w:unhideWhenUsed="1"/>
-    <w:lsdException w:name="Table Classic 3" w:semiHidden="1" w:unhideWhenUsed="1"/>
-    <w:lsdException w:name="Table Classic 4" w:semiHidden="1" w:unhideWhenUsed="1"/>
-    <w:lsdException w:name="Table Colorful 1" w:semiHidden="1" w:unhideWhenUsed="1"/>
-    <w:lsdException w:name="Table Colorful 2" w:semiHidden="1" w:unhideWhenUsed="1"/>
-    <w:lsdException w:name="Table Colorful 3" w:semiHidden="1" w:unhideWhenUsed="1"/>
-    <w:lsdException w:name="Table Columns 1" w:semiHidden="1" w:unhideWhenUsed="1"/>
-    <w:lsdException w:name="Table Columns 2" w:semiHidden="1" w:unhideWhenUsed="1"/>
-    <w:lsdException w:name="Table Columns 3" w:semiHidden="1" w:unhideWhenUsed="1"/>
-    <w:lsdException w:name="Table Columns 4" w:semiHidden="1" w:unhideWhenUsed="1"/>
-    <w:lsdException w:name="Table Columns 5" w:semiHidden="1" w:unhideWhenUsed="1"/>
-    <w:lsdException w:name="Table Grid 1" w:semiHidden="1" w:unhideWhenUsed="1"/>
-    <w:lsdException w:name="Table Grid 2" w:semiHidden="1" w:unhideWhenUsed="1"/>
-    <w:lsdException w:name="Table Grid 3" w:semiHidden="1" w:unhideWhenUsed="1"/>
-    <w:lsdException w:name="Table Grid 4" w:semiHidden="1" w:unhideWhenUsed="1"/>
-    <w:lsdException w:name="Table Grid 5" w:semiHidden="1" w:unhideWhenUsed="1"/>
-    <w:lsdException w:name="Table Grid 6" w:semiHidden="1" w:unhideWhenUsed="1"/>
-    <w:lsdException w:name="Table Grid 7" w:semiHidden="1" w:unhideWhenUsed="1"/>
-    <w:lsdException w:name="Table Grid 8" w:semiHidden="1" w:unhideWhenUsed="1"/>
-    <w:lsdException w:name="Table List 1" w:semiHidden="1" w:unhideWhenUsed="1"/>
-    <w:lsdException w:name="Table List 2" w:semiHidden="1" w:unhideWhenUsed="1"/>
-    <w:lsdException w:name="Table List 3" w:semiHidden="1" w:unhideWhenUsed="1"/>
-    <w:lsdException w:name="Table List 4" w:semiHidden="1" w:unhideWhenUsed="1"/>
-    <w:lsdException w:name="Table List 5" w:semiHidden="1" w:unhideWhenUsed="1"/>
-    <w:lsdException w:name="Table List 6" w:semiHidden="1" w:unhideWhenUsed="1"/>
-    <w:lsdException w:name="Table List 7" w:semiHidden="1" w:unhideWhenUsed="1"/>
-    <w:lsdException w:name="Table List 8" w:semiHidden="1" w:unhideWhenUsed="1"/>
-    <w:lsdException w:name="Table 3D effects 1" w:semiHidden="1" w:unhideWhenUsed="1"/>
-    <w:lsdException w:name="Table 3D effects 2" w:semiHidden="1" w:unhideWhenUsed="1"/>
-    <w:lsdException w:name="Table 3D effects 3" w:semiHidden="1" w:unhideWhenUsed="1"/>
-    <w:lsdException w:name="Table Contemporary" w:semiHidden="1" w:unhideWhenUsed="1"/>
-    <w:lsdException w:name="Table Elegant" w:semiHidden="1" w:unhideWhenUsed="1"/>
-    <w:lsdException w:name="Table Professional" w:semiHidden="1" w:unhideWhenUsed="1"/>
-    <w:lsdException w:name="Table Subtle 1" w:semiHidden="1" w:unhideWhenUsed="1"/>
-    <w:lsdException w:name="Table Subtle 2" w:semiHidden="1" w:unhideWhenUsed="1"/>
-    <w:lsdException w:name="Table Web 1" w:semiHidden="1" w:unhideWhenUsed="1"/>
-    <w:lsdException w:name="Table Web 2" w:semiHidden="1" w:unhideWhenUsed="1"/>
-    <w:lsdException w:name="Table Web 3" w:semiHidden="1" w:unhideWhenUsed="1"/>
-    <w:lsdException w:name="Balloon Text" w:semiHidden="1" w:unhideWhenUsed="1"/>
-    <w:lsdException w:name="Table Grid" w:uiPriority="39"/>
-    <w:lsdException w:name="Table Theme" w:semiHidden="1" w:unhideWhenUsed="1"/>
-    <w:lsdException w:name="Placeholder Text" w:semiHidden="1"/>
-    <w:lsdException w:name="No Spacing" w:uiPriority="1" w:qFormat="1"/>
-    <w:lsdException w:name="Light Shading" w:uiPriority="60"/>
-    <w:lsdException w:name="Light List" w:uiPriority="61"/>
-    <w:lsdException w:name="Light Grid" w:uiPriority="62"/>
-    <w:lsdException w:name="Medium Shading 1" w:uiPriority="63"/>
-    <w:lsdException w:name="Medium Shading 2" w:uiPriority="64"/>
-    <w:lsdException w:name="Medium List 1" w:uiPriority="65"/>
-    <w:lsdException w:name="Medium List 2" w:uiPriority="66"/>
-    <w:lsdException w:name="Medium Grid 1" w:uiPriority="67"/>
-    <w:lsdException w:name="Medium Grid 2" w:uiPriority="68"/>
-    <w:lsdException w:name="Medium Grid 3" w:uiPriority="69"/>
-    <w:lsdException w:name="Dark List" w:uiPriority="70"/>
-    <w:lsdException w:name="Colorful Shading" w:uiPriority="71"/>
-    <w:lsdException w:name="Colorful List" w:uiPriority="72"/>
-    <w:lsdException w:name="Colorful Grid" w:uiPriority="73"/>
-    <w:lsdException w:name="Light Shading Accent 1" w:uiPriority="60"/>
-    <w:lsdException w:name="Light List Accent 1" w:uiPriority="61"/>
-    <w:lsdException w:name="Light Grid Accent 1" w:uiPriority="62"/>
-    <w:lsdException w:name="Medium Shading 1 Accent 1" w:uiPriority="63"/>
-    <w:lsdException w:name="Medium Shading 2 Accent 1" w:uiPriority="64"/>
-    <w:lsdException w:name="Medium List 1 Accent 1" w:uiPriority="65"/>
-    <w:lsdException w:name="Revision" w:semiHidden="1"/>
-    <w:lsdException w:name="List Paragraph" w:uiPriority="34" w:qFormat="1"/>
-    <w:lsdException w:name="Quote" w:uiPriority="29" w:qFormat="1"/>
-    <w:lsdException w:name="Intense Quote" w:uiPriority="30" w:qFormat="1"/>
-    <w:lsdException w:name="Medium List 2 Accent 1" w:uiPriority="66"/>
-    <w:lsdException w:name="Medium Grid 1 Accent 1" w:uiPriority="67"/>
-    <w:lsdException w:name="Medium Grid 2 Accent 1" w:uiPriority="68"/>
-    <w:lsdException w:name="Medium Grid 3 Accent 1" w:uiPriority="69"/>
-    <w:lsdException w:name="Dark List Accent 1" w:uiPriority="70"/>
-    <w:lsdException w:name="Colorful Shading Accent 1" w:uiPriority="71"/>
-    <w:lsdException w:name="Colorful List Accent 1" w:uiPriority="72"/>
-    <w:lsdException w:name="Colorful Grid Accent 1" w:uiPriority="73"/>
-    <w:lsdException w:name="Light Shading Accent 2" w:uiPriority="60"/>
-    <w:lsdException w:name="Light List Accent 2" w:uiPriority="61"/>
-    <w:lsdException w:name="Light Grid Accent 2" w:uiPriority="62"/>
-    <w:lsdException w:name="Medium Shading 1 Accent 2" w:uiPriority="63"/>
-    <w:lsdException w:name="Medium Shading 2 Accent 2" w:uiPriority="64"/>
-    <w:lsdException w:name="Medium List 1 Accent 2" w:uiPriority="65"/>
-    <w:lsdException w:name="Medium List 2 Accent 2" w:uiPriority="66"/>
-    <w:lsdException w:name="Medium Grid 1 Accent 2" w:uiPriority="67"/>
-    <w:lsdException w:name="Medium Grid 2 Accent 2" w:uiPriority="68"/>
-    <w:lsdException w:name="Medium Grid 3 Accent 2" w:uiPriority="69"/>
-    <w:lsdException w:name="Dark List Accent 2" w:uiPriority="70"/>
-    <w:lsdException w:name="Colorful Shading Accent 2" w:uiPriority="71"/>
-    <w:lsdException w:name="Colorful List Accent 2" w:uiPriority="72"/>
-    <w:lsdException w:name="Colorful Grid Accent 2" w:uiPriority="73"/>
-    <w:lsdException w:name="Light Shading Accent 3" w:uiPriority="60"/>
-    <w:lsdException w:name="Light List Accent 3" w:uiPriority="61"/>
-    <w:lsdException w:name="Light Grid Accent 3" w:uiPriority="62"/>
-    <w:lsdException w:name="Medium Shading 1 Accent 3" w:uiPriority="63"/>
-    <w:lsdException w:name="Medium Shading 2 Accent 3" w:uiPriority="64"/>
-    <w:lsdException w:name="Medium List 1 Accent 3" w:uiPriority="65"/>
-    <w:lsdException w:name="Medium List 2 Accent 3" w:uiPriority="66"/>
-    <w:lsdException w:name="Medium Grid 1 Accent 3" w:uiPriority="67"/>
-    <w:lsdException w:name="Medium Grid 2 Accent 3" w:uiPriority="68"/>
-    <w:lsdException w:name="Medium Grid 3 Accent 3" w:uiPriority="69"/>
-    <w:lsdException w:name="Dark List Accent 3" w:uiPriority="70"/>
-    <w:lsdException w:name="Colorful Shading Accent 3" w:uiPriority="71"/>
-    <w:lsdException w:name="Colorful List Accent 3" w:uiPriority="72"/>
-    <w:lsdException w:name="Colorful Grid Accent 3" w:uiPriority="73"/>
-    <w:lsdException w:name="Light Shading Accent 4" w:uiPriority="60"/>
-    <w:lsdException w:name="Light List Accent 4" w:uiPriority="61"/>
-    <w:lsdException w:name="Light Grid Accent 4" w:uiPriority="62"/>
-    <w:lsdException w:name="Medium Shading 1 Accent 4" w:uiPriority="63"/>
-    <w:lsdException w:name="Medium Shading 2 Accent 4" w:uiPriority="64"/>
-    <w:lsdException w:name="Medium List 1 Accent 4" w:uiPriority="65"/>
-    <w:lsdException w:name="Medium List 2 Accent 4" w:uiPriority="66"/>
-    <w:lsdException w:name="Medium Grid 1 Accent 4" w:uiPriority="67"/>
-    <w:lsdException w:name="Medium Grid 2 Accent 4" w:uiPriority="68"/>
-    <w:lsdException w:name="Medium Grid 3 Accent 4" w:uiPriority="69"/>
-    <w:lsdException w:name="Dark List Accent 4" w:uiPriority="70"/>
-    <w:lsdException w:name="Colorful Shading Accent 4" w:uiPriority="71"/>
-    <w:lsdException w:name="Colorful List Accent 4" w:uiPriority="72"/>
-    <w:lsdException w:name="Colorful Grid Accent 4" w:uiPriority="73"/>
-    <w:lsdException w:name="Light Shading Accent 5" w:uiPriority="60"/>
-    <w:lsdException w:name="Light List Accent 5" w:uiPriority="61"/>
-    <w:lsdException w:name="Light Grid Accent 5" w:uiPriority="62"/>
-    <w:lsdException w:name="Medium Shading 1 Accent 5" w:uiPriority="63"/>
-    <w:lsdException w:name="Medium Shading 2 Accent 5" w:uiPriority="64"/>
-    <w:lsdException w:name="Medium List 1 Accent 5" w:uiPriority="65"/>
-    <w:lsdException w:name="Medium List 2 Accent 5" w:uiPriority="66"/>
-    <w:lsdException w:name="Medium Grid 1 Accent 5" w:uiPriority="67"/>
-    <w:lsdException w:name="Medium Grid 2 Accent 5" w:uiPriority="68"/>
-    <w:lsdException w:name="Medium Grid 3 Accent 5" w:uiPriority="69"/>
-    <w:lsdException w:name="Dark List Accent 5" w:uiPriority="70"/>
-    <w:lsdException w:name="Colorful Shading Accent 5" w:uiPriority="71"/>
-    <w:lsdException w:name="Colorful List Accent 5" w:uiPriority="72"/>
-    <w:lsdException w:name="Colorful Grid Accent 5" w:uiPriority="73"/>
-    <w:lsdException w:name="Light Shading Accent 6" w:uiPriority="60"/>
-    <w:lsdException w:name="Light List Accent 6" w:uiPriority="61"/>
-    <w:lsdException w:name="Light Grid Accent 6" w:uiPriority="62"/>
-    <w:lsdException w:name="Medium Shading 1 Accent 6" w:uiPriority="63"/>
-    <w:lsdException w:name="Medium Shading 2 Accent 6" w:uiPriority="64"/>
-    <w:lsdException w:name="Medium List 1 Accent 6" w:uiPriority="65"/>
-    <w:lsdException w:name="Medium List 2 Accent 6" w:uiPriority="66"/>
-    <w:lsdException w:name="Medium Grid 1 Accent 6" w:uiPriority="67"/>
-    <w:lsdException w:name="Medium Grid 2 Accent 6" w:uiPriority="68"/>
-    <w:lsdException w:name="Medium Grid 3 Accent 6" w:uiPriority="69"/>
-    <w:lsdException w:name="Dark List Accent 6" w:uiPriority="70"/>
-    <w:lsdException w:name="Colorful Shading Accent 6" w:uiPriority="71"/>
-    <w:lsdException w:name="Colorful List Accent 6" w:uiPriority="72"/>
-    <w:lsdException w:name="Colorful Grid Accent 6" w:uiPriority="73"/>
-    <w:lsdException w:name="Subtle Emphasis" w:uiPriority="19" w:qFormat="1"/>
-    <w:lsdException w:name="Intense Emphasis" w:uiPriority="21" w:qFormat="1"/>
-    <w:lsdException w:name="Subtle Reference" w:uiPriority="31" w:qFormat="1"/>
-    <w:lsdException w:name="Intense Reference" w:uiPriority="32" w:qFormat="1"/>
-    <w:lsdException w:name="Book Title" w:uiPriority="33" w:qFormat="1"/>
-    <w:lsdException w:name="Bibliography" w:semiHidden="1" w:uiPriority="37" w:unhideWhenUsed="1"/>
-    <w:lsdException w:name="TOC Heading" w:semiHidden="1" w:uiPriority="39" w:unhideWhenUsed="1" w:qFormat="1"/>
-    <w:lsdException w:name="Plain Table 1" w:uiPriority="41"/>
-    <w:lsdException w:name="Plain Table 2" w:uiPriority="42"/>
-    <w:lsdException w:name="Plain Table 3" w:uiPriority="43"/>
-    <w:lsdException w:name="Plain Table 4" w:uiPriority="44"/>
-    <w:lsdException w:name="Plain Table 5" w:uiPriority="45"/>
-    <w:lsdException w:name="Grid Table Light" w:uiPriority="40"/>
-    <w:lsdException w:name="Grid Table 1 Light" w:uiPriority="46"/>
-    <w:lsdException w:name="Grid Table 2" w:uiPriority="47"/>
-    <w:lsdException w:name="Grid Table 3" w:uiPriority="48"/>
-    <w:lsdException w:name="Grid Table 4" w:uiPriority="49"/>
-    <w:lsdException w:name="Grid Table 5 Dark" w:uiPriority="50"/>
-    <w:lsdException w:name="Grid Table 6 Colorful" w:uiPriority="51"/>
-    <w:lsdException w:name="Grid Table 7 Colorful" w:uiPriority="52"/>
-    <w:lsdException w:name="Grid Table 1 Light Accent 1" w:uiPriority="46"/>
-    <w:lsdException w:name="Grid Table 2 Accent 1" w:uiPriority="47"/>
-    <w:lsdException w:name="Grid Table 3 Accent 1" w:uiPriority="48"/>
-    <w:lsdException w:name="Grid Table 4 Accent 1" w:uiPriority="49"/>
-    <w:lsdException w:name="Grid Table 5 Dark Accent 1" w:uiPriority="50"/>
-    <w:lsdException w:name="Grid Table 6 Colorful Accent 1" w:uiPriority="51"/>
-    <w:lsdException w:name="Grid Table 7 Colorful Accent 1" w:uiPriority="52"/>
-    <w:lsdException w:name="Grid Table 1 Light Accent 2" w:uiPriority="46"/>
-    <w:lsdException w:name="Grid Table 2 Accent 2" w:uiPriority="47"/>
-    <w:lsdException w:name="Grid Table 3 Accent 2" w:uiPriority="48"/>
-    <w:lsdException w:name="Grid Table 4 Accent 2" w:uiPriority="49"/>
-    <w:lsdException w:name="Grid Table 5 Dark Accent 2" w:uiPriority="50"/>
-    <w:lsdException w:name="Grid Table 6 Colorful Accent 2" w:uiPriority="51"/>
-    <w:lsdException w:name="Grid Table 7 Colorful Accent 2" w:uiPriority="52"/>
-    <w:lsdException w:name="Grid Table 1 Light Accent 3" w:uiPriority="46"/>
-    <w:lsdException w:name="Grid Table 2 Accent 3" w:uiPriority="47"/>
-    <w:lsdException w:name="Grid Table 3 Accent 3" w:uiPriority="48"/>
-    <w:lsdException w:name="Grid Table 4 Accent 3" w:uiPriority="49"/>
-    <w:lsdException w:name="Grid Table 5 Dark Accent 3" w:uiPriority="50"/>
-    <w:lsdException w:name="Grid Table 6 Colorful Accent 3" w:uiPriority="51"/>
-    <w:lsdException w:name="Grid Table 7 Colorful Accent 3" w:uiPriority="52"/>
-    <w:lsdException w:name="Grid Table 1 Light Accent 4" w:uiPriority="46"/>
-    <w:lsdException w:name="Grid Table 2 Accent 4" w:uiPriority="47"/>
-    <w:lsdException w:name="Grid Table 3 Accent 4" w:uiPriority="48"/>
-    <w:lsdException w:name="Grid Table 4 Accent 4" w:uiPriority="49"/>
-    <w:lsdException w:name="Grid Table 5 Dark Accent 4" w:uiPriority="50"/>
-    <w:lsdException w:name="Grid Table 6 Colorful Accent 4" w:uiPriority="51"/>
-    <w:lsdException w:name="Grid Table 7 Colorful Accent 4" w:uiPriority="52"/>
-    <w:lsdException w:name="Grid Table 1 Light Accent 5" w:uiPriority="46"/>
-    <w:lsdException w:name="Grid Table 2 Accent 5" w:uiPriority="47"/>
-    <w:lsdException w:name="Grid Table 3 Accent 5" w:uiPriority="48"/>
-    <w:lsdException w:name="Grid Table 4 Accent 5" w:uiPriority="49"/>
-    <w:lsdException w:name="Grid Table 5 Dark Accent 5" w:uiPriority="50"/>
-    <w:lsdException w:name="Grid Table 6 Colorful Accent 5" w:uiPriority="51"/>
-    <w:lsdException w:name="Grid Table 7 Colorful Accent 5" w:uiPriority="52"/>
-    <w:lsdException w:name="Grid Table 1 Light Accent 6" w:uiPriority="46"/>
-    <w:lsdException w:name="Grid Table 2 Accent 6" w:uiPriority="47"/>
-    <w:lsdException w:name="Grid Table 3 Accent 6" w:uiPriority="48"/>
-    <w:lsdException w:name="Grid Table 4 Accent 6" w:uiPriority="49"/>
-    <w:lsdException w:name="Grid Table 5 Dark Accent 6" w:uiPriority="50"/>
-    <w:lsdException w:name="Grid Table 6 Colorful Accent 6" w:uiPriority="51"/>
-    <w:lsdException w:name="Grid Table 7 Colorful Accent 6" w:uiPriority="52"/>
-    <w:lsdException w:name="List Table 1 Light" w:uiPriority="46"/>
-    <w:lsdException w:name="List Table 2" w:uiPriority="47"/>
-    <w:lsdException w:name="List Table 3" w:uiPriority="48"/>
-    <w:lsdException w:name="List Table 4" w:uiPriority="49"/>
-    <w:lsdException w:name="List Table 5 Dark" w:uiPriority="50"/>
-    <w:lsdException w:name="List Table 6 Colorful" w:uiPriority="51"/>
-    <w:lsdException w:name="List Table 7 Colorful" w:uiPriority="52"/>
-    <w:lsdException w:name="List Table 1 Light Accent 1" w:uiPriority="46"/>
-    <w:lsdException w:name="List Table 2 Accent 1" w:uiPriority="47"/>
-    <w:lsdException w:name="List Table 3 Accent 1" w:uiPriority="48"/>
-    <w:lsdException w:name="List Table 4 Accent 1" w:uiPriority="49"/>
-    <w:lsdException w:name="List Table 5 Dark Accent 1" w:uiPriority="50"/>
-    <w:lsdException w:name="List Table 6 Colorful Accent 1" w:uiPriority="51"/>
-    <w:lsdException w:name="List Table 7 Colorful Accent 1" w:uiPriority="52"/>
-    <w:lsdException w:name="List Table 1 Light Accent 2" w:uiPriority="46"/>
-    <w:lsdException w:name="List Table 2 Accent 2" w:uiPriority="47"/>
-    <w:lsdException w:name="List Table 3 Accent 2" w:uiPriority="48"/>
-    <w:lsdException w:name="List Table 4 Accent 2" w:uiPriority="49"/>
-    <w:lsdException w:name="List Table 5 Dark Accent 2" w:uiPriority="50"/>
-    <w:lsdException w:name="List Table 6 Colorful Accent 2" w:uiPriority="51"/>
-    <w:lsdException w:name="List Table 7 Colorful Accent 2" w:uiPriority="52"/>
-    <w:lsdException w:name="List Table 1 Light Accent 3" w:uiPriority="46"/>
-    <w:lsdException w:name="List Table 2 Accent 3" w:uiPriority="47"/>
-    <w:lsdException w:name="List Table 3 Accent 3" w:uiPriority="48"/>
-    <w:lsdException w:name="List Table 4 Accent 3" w:uiPriority="49"/>
-    <w:lsdException w:name="List Table 5 Dark Accent 3" w:uiPriority="50"/>
-    <w:lsdException w:name="List Table 6 Colorful Accent 3" w:uiPriority="51"/>
-    <w:lsdException w:name="List Table 7 Colorful Accent 3" w:uiPriority="52"/>
-    <w:lsdException w:name="List Table 1 Light Accent 4" w:uiPriority="46"/>
-    <w:lsdException w:name="List Table 2 Accent 4" w:uiPriority="47"/>
-    <w:lsdException w:name="List Table 3 Accent 4" w:uiPriority="48"/>
-    <w:lsdException w:name="List Table 4 Accent 4" w:uiPriority="49"/>
-    <w:lsdException w:name="List Table 5 Dark Accent 4" w:uiPriority="50"/>
-    <w:lsdException w:name="List Table 6 Colorful Accent 4" w:uiPriority="51"/>
-    <w:lsdException w:name="List Table 7 Colorful Accent 4" w:uiPriority="52"/>
-    <w:lsdException w:name="List Table 1 Light Accent 5" w:uiPriority="46"/>
-    <w:lsdException w:name="List Table 2 Accent 5" w:uiPriority="47"/>
-    <w:lsdException w:name="List Table 3 Accent 5" w:uiPriority="48"/>
-    <w:lsdException w:name="List Table 4 Accent 5" w:uiPriority="49"/>
-    <w:lsdException w:name="List Table 5 Dark Accent 5" w:uiPriority="50"/>
-    <w:lsdException w:name="List Table 6 Colorful Accent 5" w:uiPriority="51"/>
-    <w:lsdException w:name="List Table 7 Colorful Accent 5" w:uiPriority="52"/>
-    <w:lsdException w:name="List Table 1 Light Accent 6" w:uiPriority="46"/>
-    <w:lsdException w:name="List Table 2 Accent 6" w:uiPriority="47"/>
-    <w:lsdException w:name="List Table 3 Accent 6" w:uiPriority="48"/>
-    <w:lsdException w:name="List Table 4 Accent 6" w:uiPriority="49"/>
-    <w:lsdException w:name="List Table 5 Dark Accent 6" w:uiPriority="50"/>
-    <w:lsdException w:name="List Table 6 Colorful Accent 6" w:uiPriority="51"/>
-    <w:lsdException w:name="List Table 7 Colorful Accent 6" w:uiPriority="52"/>
-    <w:lsdException w:name="Mention" w:semiHidden="1" w:unhideWhenUsed="1"/>
-    <w:lsdException w:name="Smart Hyperlink" w:semiHidden="1" w:unhideWhenUsed="1"/>
-    <w:lsdException w:name="Hashtag" w:semiHidden="1" w:unhideWhenUsed="1"/>
+  <w:latentStyles w:defLockedState="0" w:defUIPriority="99" w:defSemiHidden="1" w:defUnhideWhenUsed="1" w:defQFormat="0" w:count="267">
+    <w:lsdException w:name="Normal" w:semiHidden="0" w:uiPriority="0" w:unhideWhenUsed="0" w:qFormat="1"/>
+    <w:lsdException w:name="heading 1" w:semiHidden="0" w:uiPriority="9" w:unhideWhenUsed="0" w:qFormat="1"/>
+    <w:lsdException w:name="heading 2" w:uiPriority="9" w:qFormat="1"/>
+    <w:lsdException w:name="heading 3" w:uiPriority="9" w:qFormat="1"/>
+    <w:lsdException w:name="heading 4" w:uiPriority="9" w:qFormat="1"/>
+    <w:lsdException w:name="heading 5" w:uiPriority="9" w:qFormat="1"/>
+    <w:lsdException w:name="heading 6" w:uiPriority="9" w:qFormat="1"/>
+    <w:lsdException w:name="heading 7" w:uiPriority="9" w:qFormat="1"/>
+    <w:lsdException w:name="heading 8" w:uiPriority="9" w:qFormat="1"/>
+    <w:lsdException w:name="heading 9" w:uiPriority="9" w:qFormat="1"/>
+    <w:lsdException w:name="toc 1" w:uiPriority="39"/>
+    <w:lsdException w:name="toc 2" w:uiPriority="39"/>
+    <w:lsdException w:name="toc 3" w:uiPriority="39"/>
+    <w:lsdException w:name="toc 4" w:uiPriority="39"/>
+    <w:lsdException w:name="toc 5" w:uiPriority="39"/>
+    <w:lsdException w:name="toc 6" w:uiPriority="39"/>
+    <w:lsdException w:name="toc 7" w:uiPriority="39"/>
+    <w:lsdException w:name="toc 8" w:uiPriority="39"/>
+    <w:lsdException w:name="toc 9" w:uiPriority="39"/>
+    <w:lsdException w:name="caption" w:uiPriority="35" w:qFormat="1"/>
+    <w:lsdException w:name="Title" w:semiHidden="0" w:uiPriority="10" w:unhideWhenUsed="0" w:qFormat="1"/>
+    <w:lsdException w:name="Default Paragraph Font" w:uiPriority="1"/>
+    <w:lsdException w:name="Subtitle" w:semiHidden="0" w:uiPriority="11" w:unhideWhenUsed="0" w:qFormat="1"/>
+    <w:lsdException w:name="Strong" w:semiHidden="0" w:uiPriority="22" w:unhideWhenUsed="0" w:qFormat="1"/>
+    <w:lsdException w:name="Emphasis" w:semiHidden="0" w:uiPriority="20" w:unhideWhenUsed="0" w:qFormat="1"/>
+    <w:lsdException w:name="Table Grid" w:semiHidden="0" w:uiPriority="39" w:unhideWhenUsed="0"/>
+    <w:lsdException w:name="Placeholder Text" w:unhideWhenUsed="0"/>
+    <w:lsdException w:name="No Spacing" w:semiHidden="0" w:uiPriority="1" w:unhideWhenUsed="0" w:qFormat="1"/>
+    <w:lsdException w:name="Light Shading" w:semiHidden="0" w:uiPriority="60" w:unhideWhenUsed="0"/>
+    <w:lsdException w:name="Light List" w:semiHidden="0" w:uiPriority="61" w:unhideWhenUsed="0"/>
+    <w:lsdException w:name="Light Grid" w:semiHidden="0" w:uiPriority="62" w:unhideWhenUsed="0"/>
+    <w:lsdException w:name="Medium Shading 1" w:semiHidden="0" w:uiPriority="63" w:unhideWhenUsed="0"/>
+    <w:lsdException w:name="Medium Shading 2" w:semiHidden="0" w:uiPriority="64" w:unhideWhenUsed="0"/>
+    <w:lsdException w:name="Medium List 1" w:semiHidden="0" w:uiPriority="65" w:unhideWhenUsed="0"/>
+    <w:lsdException w:name="Medium List 2" w:semiHidden="0" w:uiPriority="66" w:unhideWhenUsed="0"/>
+    <w:lsdException w:name="Medium Grid 1" w:semiHidden="0" w:uiPriority="67" w:unhideWhenUsed="0"/>
+    <w:lsdException w:name="Medium Grid 2" w:semiHidden="0" w:uiPriority="68" w:unhideWhenUsed="0"/>
+    <w:lsdException w:name="Medium Grid 3" w:semiHidden="0" w:uiPriority="69" w:unhideWhenUsed="0"/>
+    <w:lsdException w:name="Dark List" w:semiHidden="0" w:uiPriority="70" w:unhideWhenUsed="0"/>
+    <w:lsdException w:name="Colorful Shading" w:semiHidden="0" w:uiPriority="71" w:unhideWhenUsed="0"/>
+    <w:lsdException w:name="Colorful List" w:semiHidden="0" w:uiPriority="72" w:unhideWhenUsed="0"/>
+    <w:lsdException w:name="Colorful Grid" w:semiHidden="0" w:uiPriority="73" w:unhideWhenUsed="0"/>
+    <w:lsdException w:name="Light Shading Accent 1" w:semiHidden="0" w:uiPriority="60" w:unhideWhenUsed="0"/>
+    <w:lsdException w:name="Light List Accent 1" w:semiHidden="0" w:uiPriority="61" w:unhideWhenUsed="0"/>
+    <w:lsdException w:name="Light Grid Accent 1" w:semiHidden="0" w:uiPriority="62" w:unhideWhenUsed="0"/>
+    <w:lsdException w:name="Medium Shading 1 Accent 1" w:semiHidden="0" w:uiPriority="63" w:unhideWhenUsed="0"/>
+    <w:lsdException w:name="Medium Shading 2 Accent 1" w:semiHidden="0" w:uiPriority="64" w:unhideWhenUsed="0"/>
+    <w:lsdException w:name="Medium List 1 Accent 1" w:semiHidden="0" w:uiPriority="65" w:unhideWhenUsed="0"/>
+    <w:lsdException w:name="Revision" w:unhideWhenUsed="0"/>
+    <w:lsdException w:name="List Paragraph" w:semiHidden="0" w:uiPriority="34" w:unhideWhenUsed="0" w:qFormat="1"/>
+    <w:lsdException w:name="Quote" w:semiHidden="0" w:uiPriority="29" w:unhideWhenUsed="0" w:qFormat="1"/>
+    <w:lsdException w:name="Intense Quote" w:semiHidden="0" w:uiPriority="30" w:unhideWhenUsed="0" w:qFormat="1"/>
+    <w:lsdException w:name="Medium List 2 Accent 1" w:semiHidden="0" w:uiPriority="66" w:unhideWhenUsed="0"/>
+    <w:lsdException w:name="Medium Grid 1 Accent 1" w:semiHidden="0" w:uiPriority="67" w:unhideWhenUsed="0"/>
+    <w:lsdException w:name="Medium Grid 2 Accent 1" w:semiHidden="0" w:uiPriority="68" w:unhideWhenUsed="0"/>
+    <w:lsdException w:name="Medium Grid 3 Accent 1" w:semiHidden="0" w:uiPriority="69" w:unhideWhenUsed="0"/>
+    <w:lsdException w:name="Dark List Accent 1" w:semiHidden="0" w:uiPriority="70" w:unhideWhenUsed="0"/>
+    <w:lsdException w:name="Colorful Shading Accent 1" w:semiHidden="0" w:uiPriority="71" w:unhideWhenUsed="0"/>
+    <w:lsdException w:name="Colorful List Accent 1" w:semiHidden="0" w:uiPriority="72" w:unhideWhenUsed="0"/>
+    <w:lsdException w:name="Colorful Grid Accent 1" w:semiHidden="0" w:uiPriority="73" w:unhideWhenUsed="0"/>
+    <w:lsdException w:name="Light Shading Accent 2" w:semiHidden="0" w:uiPriority="60" w:unhideWhenUsed="0"/>
+    <w:lsdException w:name="Light List Accent 2" w:semiHidden="0" w:uiPriority="61" w:unhideWhenUsed="0"/>
+    <w:lsdException w:name="Light Grid Accent 2" w:semiHidden="0" w:uiPriority="62" w:unhideWhenUsed="0"/>
+    <w:lsdException w:name="Medium Shading 1 Accent 2" w:semiHidden="0" w:uiPriority="63" w:unhideWhenUsed="0"/>
+    <w:lsdException w:name="Medium Shading 2 Accent 2" w:semiHidden="0" w:uiPriority="64" w:unhideWhenUsed="0"/>
+    <w:lsdException w:name="Medium List 1 Accent 2" w:semiHidden="0" w:uiPriority="65" w:unhideWhenUsed="0"/>
+    <w:lsdException w:name="Medium List 2 Accent 2" w:semiHidden="0" w:uiPriority="66" w:unhideWhenUsed="0"/>
+    <w:lsdException w:name="Medium Grid 1 Accent 2" w:semiHidden="0" w:uiPriority="67" w:unhideWhenUsed="0"/>
+    <w:lsdException w:name="Medium Grid 2 Accent 2" w:semiHidden="0" w:uiPriority="68" w:unhideWhenUsed="0"/>
+    <w:lsdException w:name="Medium Grid 3 Accent 2" w:semiHidden="0" w:uiPriority="69" w:unhideWhenUsed="0"/>
+    <w:lsdException w:name="Dark List Accent 2" w:semiHidden="0" w:uiPriority="70" w:unhideWhenUsed="0"/>
+    <w:lsdException w:name="Colorful Shading Accent 2" w:semiHidden="0" w:uiPriority="71" w:unhideWhenUsed="0"/>
+    <w:lsdException w:name="Colorful List Accent 2" w:semiHidden="0" w:uiPriority="72" w:unhideWhenUsed="0"/>
+    <w:lsdException w:name="Colorful Grid Accent 2" w:semiHidden="0" w:uiPriority="73" w:unhideWhenUsed="0"/>
+    <w:lsdException w:name="Light Shading Accent 3" w:semiHidden="0" w:uiPriority="60" w:unhideWhenUsed="0"/>
+    <w:lsdException w:name="Light List Accent 3" w:semiHidden="0" w:uiPriority="61" w:unhideWhenUsed="0"/>
+    <w:lsdException w:name="Light Grid Accent 3" w:semiHidden="0" w:uiPriority="62" w:unhideWhenUsed="0"/>
+    <w:lsdException w:name="Medium Shading 1 Accent 3" w:semiHidden="0" w:uiPriority="63" w:unhideWhenUsed="0"/>
+    <w:lsdException w:name="Medium Shading 2 Accent 3" w:semiHidden="0" w:uiPriority="64" w:unhideWhenUsed="0"/>
+    <w:lsdException w:name="Medium List 1 Accent 3" w:semiHidden="0" w:uiPriority="65" w:unhideWhenUsed="0"/>
+    <w:lsdException w:name="Medium List 2 Accent 3" w:semiHidden="0" w:uiPriority="66" w:unhideWhenUsed="0"/>
+    <w:lsdException w:name="Medium Grid 1 Accent 3" w:semiHidden="0" w:uiPriority="67" w:unhideWhenUsed="0"/>
+    <w:lsdException w:name="Medium Grid 2 Accent 3" w:semiHidden="0" w:uiPriority="68" w:unhideWhenUsed="0"/>
+    <w:lsdException w:name="Medium Grid 3 Accent 3" w:semiHidden="0" w:uiPriority="69" w:unhideWhenUsed="0"/>
+    <w:lsdException w:name="Dark List Accent 3" w:semiHidden="0" w:uiPriority="70" w:unhideWhenUsed="0"/>
+    <w:lsdException w:name="Colorful Shading Accent 3" w:semiHidden="0" w:uiPriority="71" w:unhideWhenUsed="0"/>
+    <w:lsdException w:name="Colorful List Accent 3" w:semiHidden="0" w:uiPriority="72" w:unhideWhenUsed="0"/>
+    <w:lsdException w:name="Colorful Grid Accent 3" w:semiHidden="0" w:uiPriority="73" w:unhideWhenUsed="0"/>
+    <w:lsdException w:name="Light Shading Accent 4" w:semiHidden="0" w:uiPriority="60" w:unhideWhenUsed="0"/>
+    <w:lsdException w:name="Light List Accent 4" w:semiHidden="0" w:uiPriority="61" w:unhideWhenUsed="0"/>
+    <w:lsdException w:name="Light Grid Accent 4" w:semiHidden="0" w:uiPriority="62" w:unhideWhenUsed="0"/>
+    <w:lsdException w:name="Medium Shading 1 Accent 4" w:semiHidden="0" w:uiPriority="63" w:unhideWhenUsed="0"/>
+    <w:lsdException w:name="Medium Shading 2 Accent 4" w:semiHidden="0" w:uiPriority="64" w:unhideWhenUsed="0"/>
+    <w:lsdException w:name="Medium List 1 Accent 4" w:semiHidden="0" w:uiPriority="65" w:unhideWhenUsed="0"/>
+    <w:lsdException w:name="Medium List 2 Accent 4" w:semiHidden="0" w:uiPriority="66" w:unhideWhenUsed="0"/>
+    <w:lsdException w:name="Medium Grid 1 Accent 4" w:semiHidden="0" w:uiPriority="67" w:unhideWhenUsed="0"/>
+    <w:lsdException w:name="Medium Grid 2 Accent 4" w:semiHidden="0" w:uiPriority="68" w:unhideWhenUsed="0"/>
+    <w:lsdException w:name="Medium Grid 3 Accent 4" w:semiHidden="0" w:uiPriority="69" w:unhideWhenUsed="0"/>
+    <w:lsdException w:name="Dark List Accent 4" w:semiHidden="0" w:uiPriority="70" w:unhideWhenUsed="0"/>
+    <w:lsdException w:name="Colorful Shading Accent 4" w:semiHidden="0" w:uiPriority="71" w:unhideWhenUsed="0"/>
+    <w:lsdException w:name="Colorful List Accent 4" w:semiHidden="0" w:uiPriority="72" w:unhideWhenUsed="0"/>
+    <w:lsdException w:name="Colorful Grid Accent 4" w:semiHidden="0" w:uiPriority="73" w:unhideWhenUsed="0"/>
+    <w:lsdException w:name="Light Shading Accent 5" w:semiHidden="0" w:uiPriority="60" w:unhideWhenUsed="0"/>
+    <w:lsdException w:name="Light List Accent 5" w:semiHidden="0" w:uiPriority="61" w:unhideWhenUsed="0"/>
+    <w:lsdException w:name="Light Grid Accent 5" w:semiHidden="0" w:uiPriority="62" w:unhideWhenUsed="0"/>
+    <w:lsdException w:name="Medium Shading 1 Accent 5" w:semiHidden="0" w:uiPriority="63" w:unhideWhenUsed="0"/>
+    <w:lsdException w:name="Medium Shading 2 Accent 5" w:semiHidden="0" w:uiPriority="64" w:unhideWhenUsed="0"/>
+    <w:lsdException w:name="Medium List 1 Accent 5" w:semiHidden="0" w:uiPriority="65" w:unhideWhenUsed="0"/>
+    <w:lsdException w:name="Medium List 2 Accent 5" w:semiHidden="0" w:uiPriority="66" w:unhideWhenUsed="0"/>
+    <w:lsdException w:name="Medium Grid 1 Accent 5" w:semiHidden="0" w:uiPriority="67" w:unhideWhenUsed="0"/>
+    <w:lsdException w:name="Medium Grid 2 Accent 5" w:semiHidden="0" w:uiPriority="68" w:unhideWhenUsed="0"/>
+    <w:lsdException w:name="Medium Grid 3 Accent 5" w:semiHidden="0" w:uiPriority="69" w:unhideWhenUsed="0"/>
+    <w:lsdException w:name="Dark List Accent 5" w:semiHidden="0" w:uiPriority="70" w:unhideWhenUsed="0"/>
+    <w:lsdException w:name="Colorful Shading Accent 5" w:semiHidden="0" w:uiPriority="71" w:unhideWhenUsed="0"/>
+    <w:lsdException w:name="Colorful List Accent 5" w:semiHidden="0" w:uiPriority="72" w:unhideWhenUsed="0"/>
+    <w:lsdException w:name="Colorful Grid Accent 5" w:semiHidden="0" w:uiPriority="73" w:unhideWhenUsed="0"/>
+    <w:lsdException w:name="Light Shading Accent 6" w:semiHidden="0" w:uiPriority="60" w:unhideWhenUsed="0"/>
+    <w:lsdException w:name="Light List Accent 6" w:semiHidden="0" w:uiPriority="61" w:unhideWhenUsed="0"/>
+    <w:lsdException w:name="Light Grid Accent 6" w:semiHidden="0" w:uiPriority="62" w:unhideWhenUsed="0"/>
+    <w:lsdException w:name="Medium Shading 1 Accent 6" w:semiHidden="0" w:uiPriority="63" w:unhideWhenUsed="0"/>
+    <w:lsdException w:name="Medium Shading 2 Accent 6" w:semiHidden="0" w:uiPriority="64" w:unhideWhenUsed="0"/>
+    <w:lsdException w:name="Medium List 1 Accent 6" w:semiHidden="0" w:uiPriority="65" w:unhideWhenUsed="0"/>
+    <w:lsdException w:name="Medium List 2 Accent 6" w:semiHidden="0" w:uiPriority="66" w:unhideWhenUsed="0"/>
+    <w:lsdException w:name="Medium Grid 1 Accent 6" w:semiHidden="0" w:uiPriority="67" w:unhideWhenUsed="0"/>
+    <w:lsdException w:name="Medium Grid 2 Accent 6" w:semiHidden="0" w:uiPriority="68" w:unhideWhenUsed="0"/>
+    <w:lsdException w:name="Medium Grid 3 Accent 6" w:semiHidden="0" w:uiPriority="69" w:unhideWhenUsed="0"/>
+    <w:lsdException w:name="Dark List Accent 6" w:semiHidden="0" w:uiPriority="70" w:unhideWhenUsed="0"/>
+    <w:lsdException w:name="Colorful Shading Accent 6" w:semiHidden="0" w:uiPriority="71" w:unhideWhenUsed="0"/>
+    <w:lsdException w:name="Colorful List Accent 6" w:semiHidden="0" w:uiPriority="72" w:unhideWhenUsed="0"/>
+    <w:lsdException w:name="Colorful Grid Accent 6" w:semiHidden="0" w:uiPriority="73" w:unhideWhenUsed="0"/>
+    <w:lsdException w:name="Subtle Emphasis" w:semiHidden="0" w:uiPriority="19" w:unhideWhenUsed="0" w:qFormat="1"/>
+    <w:lsdException w:name="Intense Emphasis" w:semiHidden="0" w:uiPriority="21" w:unhideWhenUsed="0" w:qFormat="1"/>
+    <w:lsdException w:name="Subtle Reference" w:semiHidden="0" w:uiPriority="31" w:unhideWhenUsed="0" w:qFormat="1"/>
+    <w:lsdException w:name="Intense Reference" w:semiHidden="0" w:uiPriority="32" w:unhideWhenUsed="0" w:qFormat="1"/>
+    <w:lsdException w:name="Book Title" w:semiHidden="0" w:uiPriority="33" w:unhideWhenUsed="0" w:qFormat="1"/>
+    <w:lsdException w:name="Bibliography" w:uiPriority="37"/>
+    <w:lsdException w:name="TOC Heading" w:uiPriority="39" w:qFormat="1"/>
   </w:latentStyles>
   <w:style w:type="paragraph" w:default="1" w:styleId="Normal">
     <w:name w:val="Normal"/>
     <w:qFormat/>
+    <w:rsid w:val="00A1307D"/>
   </w:style>
   <w:style w:type="paragraph" w:styleId="Heading1">
     <w:name w:val="heading 1"/>
@@ -2747,6 +2381,7 @@
     <w:uiPriority w:val="99"/>
     <w:semiHidden/>
     <w:unhideWhenUsed/>
+    <w:qFormat/>
     <w:tblPr>
       <w:tblInd w:w="0" w:type="dxa"/>
       <w:tblCellMar>
@@ -2783,6 +2418,36 @@
       <w:color w:val="2F5496" w:themeColor="accent1" w:themeShade="BF"/>
       <w:sz w:val="32"/>
       <w:szCs w:val="32"/>
+    </w:rPr>
+  </w:style>
+  <w:style w:type="paragraph" w:styleId="BalloonText">
+    <w:name w:val="Balloon Text"/>
+    <w:basedOn w:val="Normal"/>
+    <w:link w:val="BalloonTextChar"/>
+    <w:uiPriority w:val="99"/>
+    <w:semiHidden/>
+    <w:unhideWhenUsed/>
+    <w:rsid w:val="0029552B"/>
+    <w:pPr>
+      <w:spacing w:after="0" w:line="240" w:lineRule="auto"/>
+    </w:pPr>
+    <w:rPr>
+      <w:rFonts w:ascii="Tahoma" w:hAnsi="Tahoma" w:cs="Tahoma"/>
+      <w:sz w:val="16"/>
+      <w:szCs w:val="16"/>
+    </w:rPr>
+  </w:style>
+  <w:style w:type="character" w:customStyle="1" w:styleId="BalloonTextChar">
+    <w:name w:val="Balloon Text Char"/>
+    <w:basedOn w:val="DefaultParagraphFont"/>
+    <w:link w:val="BalloonText"/>
+    <w:uiPriority w:val="99"/>
+    <w:semiHidden/>
+    <w:rsid w:val="0029552B"/>
+    <w:rPr>
+      <w:rFonts w:ascii="Tahoma" w:hAnsi="Tahoma" w:cs="Tahoma"/>
+      <w:sz w:val="16"/>
+      <w:szCs w:val="16"/>
     </w:rPr>
   </w:style>
 </w:styles>
@@ -2831,7 +2496,7 @@
     </a:clrScheme>
     <a:fontScheme name="Office">
       <a:majorFont>
-        <a:latin typeface="Calibri Light" panose="020F0302020204030204"/>
+        <a:latin typeface="Calibri Light"/>
         <a:ea typeface=""/>
         <a:cs typeface=""/>
         <a:font script="Jpan" typeface="游ゴシック Light"/>
@@ -2883,7 +2548,7 @@
         <a:font script="Tfng" typeface="Ebrima"/>
       </a:majorFont>
       <a:minorFont>
-        <a:latin typeface="Calibri" panose="020F0502020204030204"/>
+        <a:latin typeface="Calibri"/>
         <a:ea typeface=""/>
         <a:cs typeface=""/>
         <a:font script="Jpan" typeface="游明朝"/>
@@ -3077,7 +2742,7 @@
   <a:extraClrSchemeLst/>
   <a:extLst>
     <a:ext uri="{05A4C25C-085E-4340-85A3-A5531E510DB2}">
-      <thm15:themeFamily xmlns:thm15="http://schemas.microsoft.com/office/thememl/2012/main" name="Office Theme" id="{62F939B6-93AF-4DB8-9C6B-D6C7DFDC589F}" vid="{4A3C46E8-61CC-4603-A589-7422A47A8E4A}"/>
+      <thm15:themeFamily xmlns:thm15="http://schemas.microsoft.com/office/thememl/2012/main" xmlns="" name="Office Theme" id="{62F939B6-93AF-4DB8-9C6B-D6C7DFDC589F}" vid="{4A3C46E8-61CC-4603-A589-7422A47A8E4A}"/>
     </a:ext>
   </a:extLst>
 </a:theme>

</xml_diff>